<commit_message>
fix: update Commands.txt and Project_Summary.docx
</commit_message>
<xml_diff>
--- a/P2/Project_Summary.docx
+++ b/P2/Project_Summary.docx
@@ -43,6 +43,7 @@
         </w:rPr>
         <w:t xml:space="preserve"> 1️</w:t>
       </w:r>
+      <w:proofErr w:type="gramStart"/>
       <w:r>
         <w:rPr>
           <w:rFonts w:ascii="Tahoma" w:eastAsia="Times New Roman" w:hAnsi="Tahoma" w:cs="Tahoma"/>
@@ -93,7 +94,21 @@
           <w:lang w:eastAsia="pt-BR"/>
           <w14:ligatures w14:val="none"/>
         </w:rPr>
-        <w:t>Sugerir 3 algoritmos com características distintas</w:t>
+        <w:t>Sugerir</w:t>
+      </w:r>
+      <w:proofErr w:type="gramEnd"/>
+      <w:r>
+        <w:rPr>
+          <w:rFonts w:ascii="Consolas" w:eastAsia="Times New Roman" w:hAnsi="Consolas" w:cs="Times New Roman"/>
+          <w:b/>
+          <w:bCs/>
+          <w:kern w:val="0"/>
+          <w:sz w:val="28"/>
+          <w:szCs w:val="28"/>
+          <w:lang w:eastAsia="pt-BR"/>
+          <w14:ligatures w14:val="none"/>
+        </w:rPr>
+        <w:t xml:space="preserve"> 3 algoritmos com características distintas</w:t>
       </w:r>
     </w:p>
     <w:p>
@@ -123,8 +138,23 @@
           <w:lang w:eastAsia="pt-BR"/>
           <w14:ligatures w14:val="none"/>
         </w:rPr>
-        <w:t>Bubble Sort</w:t>
-      </w:r>
+        <w:t xml:space="preserve">Bubble </w:t>
+      </w:r>
+      <w:proofErr w:type="spellStart"/>
+      <w:r>
+        <w:rPr>
+          <w:rFonts w:ascii="Consolas" w:eastAsia="Times New Roman" w:hAnsi="Consolas" w:cs="Times New Roman"/>
+          <w:b/>
+          <w:bCs/>
+          <w:kern w:val="0"/>
+          <w:sz w:val="20"/>
+          <w:szCs w:val="20"/>
+          <w:lang w:eastAsia="pt-BR"/>
+          <w14:ligatures w14:val="none"/>
+        </w:rPr>
+        <w:t>Sort</w:t>
+      </w:r>
+      <w:proofErr w:type="spellEnd"/>
       <w:r>
         <w:rPr>
           <w:rFonts w:ascii="Consolas" w:eastAsia="Times New Roman" w:hAnsi="Consolas" w:cs="Times New Roman"/>
@@ -220,7 +250,35 @@
           <w:lang w:eastAsia="pt-BR"/>
           <w14:ligatures w14:val="none"/>
         </w:rPr>
-        <w:t>Fast Fourier Transform (FFT)</w:t>
+        <w:t xml:space="preserve">Fast Fourier </w:t>
+      </w:r>
+      <w:proofErr w:type="spellStart"/>
+      <w:r>
+        <w:rPr>
+          <w:rFonts w:ascii="Consolas" w:eastAsia="Times New Roman" w:hAnsi="Consolas" w:cs="Times New Roman"/>
+          <w:b/>
+          <w:bCs/>
+          <w:kern w:val="0"/>
+          <w:sz w:val="20"/>
+          <w:szCs w:val="20"/>
+          <w:lang w:eastAsia="pt-BR"/>
+          <w14:ligatures w14:val="none"/>
+        </w:rPr>
+        <w:t>Transform</w:t>
+      </w:r>
+      <w:proofErr w:type="spellEnd"/>
+      <w:r>
+        <w:rPr>
+          <w:rFonts w:ascii="Consolas" w:eastAsia="Times New Roman" w:hAnsi="Consolas" w:cs="Times New Roman"/>
+          <w:b/>
+          <w:bCs/>
+          <w:kern w:val="0"/>
+          <w:sz w:val="20"/>
+          <w:szCs w:val="20"/>
+          <w:lang w:eastAsia="pt-BR"/>
+          <w14:ligatures w14:val="none"/>
+        </w:rPr>
+        <w:t xml:space="preserve"> (FFT)</w:t>
       </w:r>
       <w:r>
         <w:rPr>
@@ -430,7 +488,79 @@
           <w:lang w:eastAsia="pt-BR"/>
           <w14:ligatures w14:val="none"/>
         </w:rPr>
-        <w:t>Esses três são bem distintos: um é "control-heavy" (Bubble Sort), outro é "compute-heavy" (FFT), e o terceiro é "memory-heavy" (Busca).</w:t>
+        <w:t>Esses três são bem distintos: um é "</w:t>
+      </w:r>
+      <w:proofErr w:type="spellStart"/>
+      <w:r>
+        <w:rPr>
+          <w:rFonts w:ascii="Consolas" w:eastAsia="Times New Roman" w:hAnsi="Consolas" w:cs="Times New Roman"/>
+          <w:kern w:val="0"/>
+          <w:sz w:val="20"/>
+          <w:szCs w:val="20"/>
+          <w:lang w:eastAsia="pt-BR"/>
+          <w14:ligatures w14:val="none"/>
+        </w:rPr>
+        <w:t>control</w:t>
+      </w:r>
+      <w:proofErr w:type="spellEnd"/>
+      <w:r>
+        <w:rPr>
+          <w:rFonts w:ascii="Consolas" w:eastAsia="Times New Roman" w:hAnsi="Consolas" w:cs="Times New Roman"/>
+          <w:kern w:val="0"/>
+          <w:sz w:val="20"/>
+          <w:szCs w:val="20"/>
+          <w:lang w:eastAsia="pt-BR"/>
+          <w14:ligatures w14:val="none"/>
+        </w:rPr>
+        <w:t xml:space="preserve">-heavy" (Bubble </w:t>
+      </w:r>
+      <w:proofErr w:type="spellStart"/>
+      <w:r>
+        <w:rPr>
+          <w:rFonts w:ascii="Consolas" w:eastAsia="Times New Roman" w:hAnsi="Consolas" w:cs="Times New Roman"/>
+          <w:kern w:val="0"/>
+          <w:sz w:val="20"/>
+          <w:szCs w:val="20"/>
+          <w:lang w:eastAsia="pt-BR"/>
+          <w14:ligatures w14:val="none"/>
+        </w:rPr>
+        <w:t>Sort</w:t>
+      </w:r>
+      <w:proofErr w:type="spellEnd"/>
+      <w:r>
+        <w:rPr>
+          <w:rFonts w:ascii="Consolas" w:eastAsia="Times New Roman" w:hAnsi="Consolas" w:cs="Times New Roman"/>
+          <w:kern w:val="0"/>
+          <w:sz w:val="20"/>
+          <w:szCs w:val="20"/>
+          <w:lang w:eastAsia="pt-BR"/>
+          <w14:ligatures w14:val="none"/>
+        </w:rPr>
+        <w:t>), outro é "compute-heavy" (FFT), e o terceiro é "</w:t>
+      </w:r>
+      <w:proofErr w:type="spellStart"/>
+      <w:r>
+        <w:rPr>
+          <w:rFonts w:ascii="Consolas" w:eastAsia="Times New Roman" w:hAnsi="Consolas" w:cs="Times New Roman"/>
+          <w:kern w:val="0"/>
+          <w:sz w:val="20"/>
+          <w:szCs w:val="20"/>
+          <w:lang w:eastAsia="pt-BR"/>
+          <w14:ligatures w14:val="none"/>
+        </w:rPr>
+        <w:t>memory</w:t>
+      </w:r>
+      <w:proofErr w:type="spellEnd"/>
+      <w:r>
+        <w:rPr>
+          <w:rFonts w:ascii="Consolas" w:eastAsia="Times New Roman" w:hAnsi="Consolas" w:cs="Times New Roman"/>
+          <w:kern w:val="0"/>
+          <w:sz w:val="20"/>
+          <w:szCs w:val="20"/>
+          <w:lang w:eastAsia="pt-BR"/>
+          <w14:ligatures w14:val="none"/>
+        </w:rPr>
+        <w:t>-heavy" (Busca).</w:t>
       </w:r>
     </w:p>
     <w:p>
@@ -500,6 +630,7 @@
         </w:rPr>
         <w:t xml:space="preserve"> 2️</w:t>
       </w:r>
+      <w:proofErr w:type="gramStart"/>
       <w:r>
         <w:rPr>
           <w:rFonts w:ascii="Tahoma" w:eastAsia="Times New Roman" w:hAnsi="Tahoma" w:cs="Tahoma"/>
@@ -550,7 +681,21 @@
           <w:lang w:eastAsia="pt-BR"/>
           <w14:ligatures w14:val="none"/>
         </w:rPr>
-        <w:t>Sugerir 3 parâmetros do gem5 para variar</w:t>
+        <w:t>Sugerir</w:t>
+      </w:r>
+      <w:proofErr w:type="gramEnd"/>
+      <w:r>
+        <w:rPr>
+          <w:rFonts w:ascii="Consolas" w:eastAsia="Times New Roman" w:hAnsi="Consolas" w:cs="Times New Roman"/>
+          <w:b/>
+          <w:bCs/>
+          <w:kern w:val="0"/>
+          <w:sz w:val="28"/>
+          <w:szCs w:val="28"/>
+          <w:lang w:eastAsia="pt-BR"/>
+          <w14:ligatures w14:val="none"/>
+        </w:rPr>
+        <w:t xml:space="preserve"> 3 parâmetros do gem5 para variar</w:t>
       </w:r>
     </w:p>
     <w:p>
@@ -824,7 +969,35 @@
           <w:lang w:eastAsia="pt-BR"/>
           <w14:ligatures w14:val="none"/>
         </w:rPr>
-        <w:t>Bubble sort:</w:t>
+        <w:t xml:space="preserve">Bubble </w:t>
+      </w:r>
+      <w:proofErr w:type="spellStart"/>
+      <w:r>
+        <w:rPr>
+          <w:rFonts w:ascii="Consolas" w:eastAsia="Times New Roman" w:hAnsi="Consolas" w:cs="Times New Roman"/>
+          <w:b/>
+          <w:bCs/>
+          <w:kern w:val="0"/>
+          <w:sz w:val="20"/>
+          <w:szCs w:val="20"/>
+          <w:lang w:eastAsia="pt-BR"/>
+          <w14:ligatures w14:val="none"/>
+        </w:rPr>
+        <w:t>sort</w:t>
+      </w:r>
+      <w:proofErr w:type="spellEnd"/>
+      <w:r>
+        <w:rPr>
+          <w:rFonts w:ascii="Consolas" w:eastAsia="Times New Roman" w:hAnsi="Consolas" w:cs="Times New Roman"/>
+          <w:b/>
+          <w:bCs/>
+          <w:kern w:val="0"/>
+          <w:sz w:val="20"/>
+          <w:szCs w:val="20"/>
+          <w:lang w:eastAsia="pt-BR"/>
+          <w14:ligatures w14:val="none"/>
+        </w:rPr>
+        <w:t>:</w:t>
       </w:r>
       <w:r>
         <w:rPr>
@@ -919,18 +1092,61 @@
           <w14:ligatures w14:val="none"/>
         </w:rPr>
       </w:pPr>
-      <w:r>
-        <w:rPr>
-          <w:rFonts w:ascii="Consolas" w:eastAsia="Times New Roman" w:hAnsi="Consolas" w:cs="Times New Roman"/>
-          <w:b/>
-          <w:bCs/>
-          <w:kern w:val="0"/>
-          <w:sz w:val="20"/>
-          <w:szCs w:val="20"/>
-          <w:lang w:eastAsia="pt-BR"/>
-          <w14:ligatures w14:val="none"/>
-        </w:rPr>
-        <w:t>Binary search:</w:t>
+      <w:proofErr w:type="spellStart"/>
+      <w:r>
+        <w:rPr>
+          <w:rFonts w:ascii="Consolas" w:eastAsia="Times New Roman" w:hAnsi="Consolas" w:cs="Times New Roman"/>
+          <w:b/>
+          <w:bCs/>
+          <w:kern w:val="0"/>
+          <w:sz w:val="20"/>
+          <w:szCs w:val="20"/>
+          <w:lang w:eastAsia="pt-BR"/>
+          <w14:ligatures w14:val="none"/>
+        </w:rPr>
+        <w:t>Binary</w:t>
+      </w:r>
+      <w:proofErr w:type="spellEnd"/>
+      <w:r>
+        <w:rPr>
+          <w:rFonts w:ascii="Consolas" w:eastAsia="Times New Roman" w:hAnsi="Consolas" w:cs="Times New Roman"/>
+          <w:b/>
+          <w:bCs/>
+          <w:kern w:val="0"/>
+          <w:sz w:val="20"/>
+          <w:szCs w:val="20"/>
+          <w:lang w:eastAsia="pt-BR"/>
+          <w14:ligatures w14:val="none"/>
+        </w:rPr>
+        <w:t xml:space="preserve"> </w:t>
+      </w:r>
+      <w:proofErr w:type="spellStart"/>
+      <w:r>
+        <w:rPr>
+          <w:rFonts w:ascii="Consolas" w:eastAsia="Times New Roman" w:hAnsi="Consolas" w:cs="Times New Roman"/>
+          <w:b/>
+          <w:bCs/>
+          <w:kern w:val="0"/>
+          <w:sz w:val="20"/>
+          <w:szCs w:val="20"/>
+          <w:lang w:eastAsia="pt-BR"/>
+          <w14:ligatures w14:val="none"/>
+        </w:rPr>
+        <w:t>search</w:t>
+      </w:r>
+      <w:proofErr w:type="spellEnd"/>
+      <w:r>
+        <w:rPr>
+          <w:rFonts w:ascii="Consolas" w:eastAsia="Times New Roman" w:hAnsi="Consolas" w:cs="Times New Roman"/>
+          <w:b/>
+          <w:bCs/>
+          <w:kern w:val="0"/>
+          <w:sz w:val="20"/>
+          <w:szCs w:val="20"/>
+          <w:lang w:eastAsia="pt-BR"/>
+          <w14:ligatures w14:val="none"/>
+        </w:rPr>
+        <w:t>:</w:t>
       </w:r>
       <w:r>
         <w:rPr>
@@ -1011,7 +1227,35 @@
           <w:lang w:eastAsia="pt-BR"/>
           <w14:ligatures w14:val="none"/>
         </w:rPr>
-        <w:t xml:space="preserve">Tamanho do Buffer de Fetch </w:t>
+        <w:t xml:space="preserve">Tamanho do Buffer de </w:t>
+      </w:r>
+      <w:proofErr w:type="spellStart"/>
+      <w:r>
+        <w:rPr>
+          <w:rFonts w:ascii="Consolas" w:eastAsia="Times New Roman" w:hAnsi="Consolas" w:cs="Times New Roman"/>
+          <w:b/>
+          <w:bCs/>
+          <w:kern w:val="0"/>
+          <w:sz w:val="20"/>
+          <w:szCs w:val="20"/>
+          <w:lang w:eastAsia="pt-BR"/>
+          <w14:ligatures w14:val="none"/>
+        </w:rPr>
+        <w:t>Fetch</w:t>
+      </w:r>
+      <w:proofErr w:type="spellEnd"/>
+      <w:r>
+        <w:rPr>
+          <w:rFonts w:ascii="Consolas" w:eastAsia="Times New Roman" w:hAnsi="Consolas" w:cs="Times New Roman"/>
+          <w:b/>
+          <w:bCs/>
+          <w:kern w:val="0"/>
+          <w:sz w:val="20"/>
+          <w:szCs w:val="20"/>
+          <w:lang w:eastAsia="pt-BR"/>
+          <w14:ligatures w14:val="none"/>
+        </w:rPr>
+        <w:t xml:space="preserve"> </w:t>
       </w:r>
       <w:r>
         <w:rPr>
@@ -1187,7 +1431,61 @@
           <w:sz w:val="20"/>
           <w:szCs w:val="20"/>
         </w:rPr>
-        <w:t>O buffer de fetch armazena instruções pré-buscadas antes da decodificação; um buffer maior permite maior “lookahead” e mantém a pipeline alimentada em códigos sequenciais ou com poucas interrupções de controle.</w:t>
+        <w:t xml:space="preserve">O buffer de </w:t>
+      </w:r>
+      <w:proofErr w:type="spellStart"/>
+      <w:r>
+        <w:rPr>
+          <w:rFonts w:ascii="Consolas" w:hAnsi="Consolas"/>
+          <w:sz w:val="20"/>
+          <w:szCs w:val="20"/>
+        </w:rPr>
+        <w:t>fetch</w:t>
+      </w:r>
+      <w:proofErr w:type="spellEnd"/>
+      <w:r>
+        <w:rPr>
+          <w:rFonts w:ascii="Consolas" w:hAnsi="Consolas"/>
+          <w:sz w:val="20"/>
+          <w:szCs w:val="20"/>
+        </w:rPr>
+        <w:t xml:space="preserve"> armazena instruções </w:t>
+      </w:r>
+      <w:proofErr w:type="spellStart"/>
+      <w:r>
+        <w:rPr>
+          <w:rFonts w:ascii="Consolas" w:hAnsi="Consolas"/>
+          <w:sz w:val="20"/>
+          <w:szCs w:val="20"/>
+        </w:rPr>
+        <w:t>pré</w:t>
+      </w:r>
+      <w:proofErr w:type="spellEnd"/>
+      <w:r>
+        <w:rPr>
+          <w:rFonts w:ascii="Consolas" w:hAnsi="Consolas"/>
+          <w:sz w:val="20"/>
+          <w:szCs w:val="20"/>
+        </w:rPr>
+        <w:t>-buscadas antes da decodificação; um buffer maior permite maior “</w:t>
+      </w:r>
+      <w:proofErr w:type="spellStart"/>
+      <w:r>
+        <w:rPr>
+          <w:rFonts w:ascii="Consolas" w:hAnsi="Consolas"/>
+          <w:sz w:val="20"/>
+          <w:szCs w:val="20"/>
+        </w:rPr>
+        <w:t>lookahead</w:t>
+      </w:r>
+      <w:proofErr w:type="spellEnd"/>
+      <w:r>
+        <w:rPr>
+          <w:rFonts w:ascii="Consolas" w:hAnsi="Consolas"/>
+          <w:sz w:val="20"/>
+          <w:szCs w:val="20"/>
+        </w:rPr>
+        <w:t>” e mantém a pipeline alimentada em códigos sequenciais ou com poucas interrupções de controle.</w:t>
       </w:r>
     </w:p>
     <w:p>
@@ -1275,18 +1573,70 @@
           <w:lang w:eastAsia="pt-BR"/>
           <w14:ligatures w14:val="none"/>
         </w:rPr>
-        <w:t xml:space="preserve">Bubble sort: </w:t>
-      </w:r>
-      <w:r>
-        <w:rPr>
-          <w:rFonts w:ascii="Consolas" w:eastAsia="Times New Roman" w:hAnsi="Consolas" w:cs="Times New Roman"/>
-          <w:kern w:val="0"/>
-          <w:sz w:val="20"/>
-          <w:szCs w:val="20"/>
-          <w:lang w:eastAsia="pt-BR"/>
-          <w14:ligatures w14:val="none"/>
-        </w:rPr>
-        <w:t>melhora moderada, pois o acesso é muito sequencial e simples; buffers maiores suavizam eventuais stalls.</w:t>
+        <w:t xml:space="preserve">Bubble </w:t>
+      </w:r>
+      <w:proofErr w:type="spellStart"/>
+      <w:r>
+        <w:rPr>
+          <w:rFonts w:ascii="Consolas" w:eastAsia="Times New Roman" w:hAnsi="Consolas" w:cs="Times New Roman"/>
+          <w:b/>
+          <w:bCs/>
+          <w:kern w:val="0"/>
+          <w:sz w:val="20"/>
+          <w:szCs w:val="20"/>
+          <w:lang w:eastAsia="pt-BR"/>
+          <w14:ligatures w14:val="none"/>
+        </w:rPr>
+        <w:t>sort</w:t>
+      </w:r>
+      <w:proofErr w:type="spellEnd"/>
+      <w:r>
+        <w:rPr>
+          <w:rFonts w:ascii="Consolas" w:eastAsia="Times New Roman" w:hAnsi="Consolas" w:cs="Times New Roman"/>
+          <w:b/>
+          <w:bCs/>
+          <w:kern w:val="0"/>
+          <w:sz w:val="20"/>
+          <w:szCs w:val="20"/>
+          <w:lang w:eastAsia="pt-BR"/>
+          <w14:ligatures w14:val="none"/>
+        </w:rPr>
+        <w:t xml:space="preserve">: </w:t>
+      </w:r>
+      <w:r>
+        <w:rPr>
+          <w:rFonts w:ascii="Consolas" w:eastAsia="Times New Roman" w:hAnsi="Consolas" w:cs="Times New Roman"/>
+          <w:kern w:val="0"/>
+          <w:sz w:val="20"/>
+          <w:szCs w:val="20"/>
+          <w:lang w:eastAsia="pt-BR"/>
+          <w14:ligatures w14:val="none"/>
+        </w:rPr>
+        <w:t xml:space="preserve">melhora moderada, pois o acesso é muito sequencial e simples; buffers maiores suavizam eventuais </w:t>
+      </w:r>
+      <w:proofErr w:type="spellStart"/>
+      <w:r>
+        <w:rPr>
+          <w:rFonts w:ascii="Consolas" w:eastAsia="Times New Roman" w:hAnsi="Consolas" w:cs="Times New Roman"/>
+          <w:kern w:val="0"/>
+          <w:sz w:val="20"/>
+          <w:szCs w:val="20"/>
+          <w:lang w:eastAsia="pt-BR"/>
+          <w14:ligatures w14:val="none"/>
+        </w:rPr>
+        <w:t>stalls</w:t>
+      </w:r>
+      <w:proofErr w:type="spellEnd"/>
+      <w:r>
+        <w:rPr>
+          <w:rFonts w:ascii="Consolas" w:eastAsia="Times New Roman" w:hAnsi="Consolas" w:cs="Times New Roman"/>
+          <w:kern w:val="0"/>
+          <w:sz w:val="20"/>
+          <w:szCs w:val="20"/>
+          <w:lang w:eastAsia="pt-BR"/>
+          <w14:ligatures w14:val="none"/>
+        </w:rPr>
+        <w:t>.</w:t>
       </w:r>
     </w:p>
     <w:p>
@@ -1348,29 +1698,96 @@
           <w14:ligatures w14:val="none"/>
         </w:rPr>
       </w:pPr>
-      <w:r>
-        <w:rPr>
-          <w:rFonts w:ascii="Consolas" w:eastAsia="Times New Roman" w:hAnsi="Consolas" w:cs="Times New Roman"/>
-          <w:b/>
-          <w:bCs/>
-          <w:kern w:val="0"/>
-          <w:sz w:val="20"/>
-          <w:szCs w:val="20"/>
-          <w:lang w:eastAsia="pt-BR"/>
-          <w14:ligatures w14:val="none"/>
-        </w:rPr>
-        <w:t xml:space="preserve">Binary search: </w:t>
-      </w:r>
-      <w:r>
-        <w:rPr>
-          <w:rFonts w:ascii="Consolas" w:eastAsia="Times New Roman" w:hAnsi="Consolas" w:cs="Times New Roman"/>
-          <w:kern w:val="0"/>
-          <w:sz w:val="20"/>
-          <w:szCs w:val="20"/>
-          <w:lang w:eastAsia="pt-BR"/>
-          <w14:ligatures w14:val="none"/>
-        </w:rPr>
-        <w:t>pouco ganho, pois branches imprevisíveis esvaziam o buffer com frequência.</w:t>
+      <w:proofErr w:type="spellStart"/>
+      <w:r>
+        <w:rPr>
+          <w:rFonts w:ascii="Consolas" w:eastAsia="Times New Roman" w:hAnsi="Consolas" w:cs="Times New Roman"/>
+          <w:b/>
+          <w:bCs/>
+          <w:kern w:val="0"/>
+          <w:sz w:val="20"/>
+          <w:szCs w:val="20"/>
+          <w:lang w:eastAsia="pt-BR"/>
+          <w14:ligatures w14:val="none"/>
+        </w:rPr>
+        <w:t>Binary</w:t>
+      </w:r>
+      <w:proofErr w:type="spellEnd"/>
+      <w:r>
+        <w:rPr>
+          <w:rFonts w:ascii="Consolas" w:eastAsia="Times New Roman" w:hAnsi="Consolas" w:cs="Times New Roman"/>
+          <w:b/>
+          <w:bCs/>
+          <w:kern w:val="0"/>
+          <w:sz w:val="20"/>
+          <w:szCs w:val="20"/>
+          <w:lang w:eastAsia="pt-BR"/>
+          <w14:ligatures w14:val="none"/>
+        </w:rPr>
+        <w:t xml:space="preserve"> </w:t>
+      </w:r>
+      <w:proofErr w:type="spellStart"/>
+      <w:r>
+        <w:rPr>
+          <w:rFonts w:ascii="Consolas" w:eastAsia="Times New Roman" w:hAnsi="Consolas" w:cs="Times New Roman"/>
+          <w:b/>
+          <w:bCs/>
+          <w:kern w:val="0"/>
+          <w:sz w:val="20"/>
+          <w:szCs w:val="20"/>
+          <w:lang w:eastAsia="pt-BR"/>
+          <w14:ligatures w14:val="none"/>
+        </w:rPr>
+        <w:t>search</w:t>
+      </w:r>
+      <w:proofErr w:type="spellEnd"/>
+      <w:r>
+        <w:rPr>
+          <w:rFonts w:ascii="Consolas" w:eastAsia="Times New Roman" w:hAnsi="Consolas" w:cs="Times New Roman"/>
+          <w:b/>
+          <w:bCs/>
+          <w:kern w:val="0"/>
+          <w:sz w:val="20"/>
+          <w:szCs w:val="20"/>
+          <w:lang w:eastAsia="pt-BR"/>
+          <w14:ligatures w14:val="none"/>
+        </w:rPr>
+        <w:t xml:space="preserve">: </w:t>
+      </w:r>
+      <w:r>
+        <w:rPr>
+          <w:rFonts w:ascii="Consolas" w:eastAsia="Times New Roman" w:hAnsi="Consolas" w:cs="Times New Roman"/>
+          <w:kern w:val="0"/>
+          <w:sz w:val="20"/>
+          <w:szCs w:val="20"/>
+          <w:lang w:eastAsia="pt-BR"/>
+          <w14:ligatures w14:val="none"/>
+        </w:rPr>
+        <w:t xml:space="preserve">pouco ganho, pois </w:t>
+      </w:r>
+      <w:proofErr w:type="spellStart"/>
+      <w:r>
+        <w:rPr>
+          <w:rFonts w:ascii="Consolas" w:eastAsia="Times New Roman" w:hAnsi="Consolas" w:cs="Times New Roman"/>
+          <w:kern w:val="0"/>
+          <w:sz w:val="20"/>
+          <w:szCs w:val="20"/>
+          <w:lang w:eastAsia="pt-BR"/>
+          <w14:ligatures w14:val="none"/>
+        </w:rPr>
+        <w:t>branches</w:t>
+      </w:r>
+      <w:proofErr w:type="spellEnd"/>
+      <w:r>
+        <w:rPr>
+          <w:rFonts w:ascii="Consolas" w:eastAsia="Times New Roman" w:hAnsi="Consolas" w:cs="Times New Roman"/>
+          <w:kern w:val="0"/>
+          <w:sz w:val="20"/>
+          <w:szCs w:val="20"/>
+          <w:lang w:eastAsia="pt-BR"/>
+          <w14:ligatures w14:val="none"/>
+        </w:rPr>
+        <w:t xml:space="preserve"> imprevisíveis esvaziam o buffer com frequência.</w:t>
       </w:r>
     </w:p>
     <w:p>
@@ -1422,6 +1839,7 @@
         </w:rPr>
         <w:t xml:space="preserve"> </w:t>
       </w:r>
+      <w:proofErr w:type="spellStart"/>
       <w:r>
         <w:rPr>
           <w:rFonts w:ascii="Consolas" w:eastAsia="Times New Roman" w:hAnsi="Consolas" w:cs="Times New Roman"/>
@@ -1433,7 +1851,21 @@
           <w:lang w:val="en-US" w:eastAsia="pt-BR"/>
           <w14:ligatures w14:val="none"/>
         </w:rPr>
-        <w:t xml:space="preserve">Associatividade da Cache L1 </w:t>
+        <w:t>Associatividade</w:t>
+      </w:r>
+      <w:proofErr w:type="spellEnd"/>
+      <w:r>
+        <w:rPr>
+          <w:rFonts w:ascii="Consolas" w:eastAsia="Times New Roman" w:hAnsi="Consolas" w:cs="Times New Roman"/>
+          <w:b/>
+          <w:bCs/>
+          <w:kern w:val="0"/>
+          <w:sz w:val="20"/>
+          <w:szCs w:val="20"/>
+          <w:lang w:val="en-US" w:eastAsia="pt-BR"/>
+          <w14:ligatures w14:val="none"/>
+        </w:rPr>
+        <w:t xml:space="preserve"> da Cache L1 </w:t>
       </w:r>
       <w:r>
         <w:rPr>
@@ -1691,7 +2123,35 @@
           <w:lang w:eastAsia="pt-BR"/>
           <w14:ligatures w14:val="none"/>
         </w:rPr>
-        <w:t xml:space="preserve">Bubble sort: </w:t>
+        <w:t xml:space="preserve">Bubble </w:t>
+      </w:r>
+      <w:proofErr w:type="spellStart"/>
+      <w:r>
+        <w:rPr>
+          <w:rFonts w:ascii="Consolas" w:eastAsia="Times New Roman" w:hAnsi="Consolas" w:cs="Times New Roman"/>
+          <w:b/>
+          <w:bCs/>
+          <w:kern w:val="0"/>
+          <w:sz w:val="20"/>
+          <w:szCs w:val="20"/>
+          <w:lang w:eastAsia="pt-BR"/>
+          <w14:ligatures w14:val="none"/>
+        </w:rPr>
+        <w:t>sort</w:t>
+      </w:r>
+      <w:proofErr w:type="spellEnd"/>
+      <w:r>
+        <w:rPr>
+          <w:rFonts w:ascii="Consolas" w:eastAsia="Times New Roman" w:hAnsi="Consolas" w:cs="Times New Roman"/>
+          <w:b/>
+          <w:bCs/>
+          <w:kern w:val="0"/>
+          <w:sz w:val="20"/>
+          <w:szCs w:val="20"/>
+          <w:lang w:eastAsia="pt-BR"/>
+          <w14:ligatures w14:val="none"/>
+        </w:rPr>
+        <w:t xml:space="preserve">: </w:t>
       </w:r>
       <w:r>
         <w:rPr>
@@ -1764,18 +2224,61 @@
           <w14:ligatures w14:val="none"/>
         </w:rPr>
       </w:pPr>
-      <w:r>
-        <w:rPr>
-          <w:rFonts w:ascii="Consolas" w:eastAsia="Times New Roman" w:hAnsi="Consolas" w:cs="Times New Roman"/>
-          <w:b/>
-          <w:bCs/>
-          <w:kern w:val="0"/>
-          <w:sz w:val="20"/>
-          <w:szCs w:val="20"/>
-          <w:lang w:eastAsia="pt-BR"/>
-          <w14:ligatures w14:val="none"/>
-        </w:rPr>
-        <w:t xml:space="preserve">Binary search: </w:t>
+      <w:proofErr w:type="spellStart"/>
+      <w:r>
+        <w:rPr>
+          <w:rFonts w:ascii="Consolas" w:eastAsia="Times New Roman" w:hAnsi="Consolas" w:cs="Times New Roman"/>
+          <w:b/>
+          <w:bCs/>
+          <w:kern w:val="0"/>
+          <w:sz w:val="20"/>
+          <w:szCs w:val="20"/>
+          <w:lang w:eastAsia="pt-BR"/>
+          <w14:ligatures w14:val="none"/>
+        </w:rPr>
+        <w:t>Binary</w:t>
+      </w:r>
+      <w:proofErr w:type="spellEnd"/>
+      <w:r>
+        <w:rPr>
+          <w:rFonts w:ascii="Consolas" w:eastAsia="Times New Roman" w:hAnsi="Consolas" w:cs="Times New Roman"/>
+          <w:b/>
+          <w:bCs/>
+          <w:kern w:val="0"/>
+          <w:sz w:val="20"/>
+          <w:szCs w:val="20"/>
+          <w:lang w:eastAsia="pt-BR"/>
+          <w14:ligatures w14:val="none"/>
+        </w:rPr>
+        <w:t xml:space="preserve"> </w:t>
+      </w:r>
+      <w:proofErr w:type="spellStart"/>
+      <w:r>
+        <w:rPr>
+          <w:rFonts w:ascii="Consolas" w:eastAsia="Times New Roman" w:hAnsi="Consolas" w:cs="Times New Roman"/>
+          <w:b/>
+          <w:bCs/>
+          <w:kern w:val="0"/>
+          <w:sz w:val="20"/>
+          <w:szCs w:val="20"/>
+          <w:lang w:eastAsia="pt-BR"/>
+          <w14:ligatures w14:val="none"/>
+        </w:rPr>
+        <w:t>search</w:t>
+      </w:r>
+      <w:proofErr w:type="spellEnd"/>
+      <w:r>
+        <w:rPr>
+          <w:rFonts w:ascii="Consolas" w:eastAsia="Times New Roman" w:hAnsi="Consolas" w:cs="Times New Roman"/>
+          <w:b/>
+          <w:bCs/>
+          <w:kern w:val="0"/>
+          <w:sz w:val="20"/>
+          <w:szCs w:val="20"/>
+          <w:lang w:eastAsia="pt-BR"/>
+          <w14:ligatures w14:val="none"/>
+        </w:rPr>
+        <w:t xml:space="preserve">: </w:t>
       </w:r>
       <w:r>
         <w:rPr>
@@ -1856,6 +2359,7 @@
         </w:rPr>
         <w:t xml:space="preserve"> 3️</w:t>
       </w:r>
+      <w:proofErr w:type="gramStart"/>
       <w:r>
         <w:rPr>
           <w:rFonts w:ascii="Tahoma" w:eastAsia="Times New Roman" w:hAnsi="Tahoma" w:cs="Tahoma"/>
@@ -1906,7 +2410,21 @@
           <w:lang w:eastAsia="pt-BR"/>
           <w14:ligatures w14:val="none"/>
         </w:rPr>
-        <w:t>Configuração Fixa (Base)</w:t>
+        <w:t>Configuração</w:t>
+      </w:r>
+      <w:proofErr w:type="gramEnd"/>
+      <w:r>
+        <w:rPr>
+          <w:rFonts w:ascii="Consolas" w:eastAsia="Times New Roman" w:hAnsi="Consolas" w:cs="Times New Roman"/>
+          <w:b/>
+          <w:bCs/>
+          <w:kern w:val="0"/>
+          <w:sz w:val="28"/>
+          <w:szCs w:val="28"/>
+          <w:lang w:eastAsia="pt-BR"/>
+          <w14:ligatures w14:val="none"/>
+        </w:rPr>
+        <w:t xml:space="preserve"> Fixa (Base)</w:t>
       </w:r>
     </w:p>
     <w:p>
@@ -2002,6 +2520,8 @@
       <w:r>
         <w:rPr>
           <w:rFonts w:ascii="Consolas" w:eastAsia="Times New Roman" w:hAnsi="Consolas" w:cs="Times New Roman"/>
+          <w:b/>
+          <w:bCs/>
           <w:kern w:val="0"/>
           <w:sz w:val="20"/>
           <w:szCs w:val="20"/>
@@ -2013,6 +2533,8 @@
       <w:r>
         <w:rPr>
           <w:rFonts w:ascii="Consolas" w:eastAsia="Times New Roman" w:hAnsi="Consolas" w:cs="Times New Roman"/>
+          <w:b/>
+          <w:bCs/>
           <w:kern w:val="0"/>
           <w:sz w:val="20"/>
           <w:szCs w:val="20"/>
@@ -2043,6 +2565,7 @@
         </w:rPr>
         <w:br/>
       </w:r>
+      <w:proofErr w:type="gramStart"/>
       <w:r>
         <w:rPr>
           <w:rFonts w:ascii="Segoe UI Emoji" w:eastAsia="Times New Roman" w:hAnsi="Segoe UI Emoji" w:cs="Segoe UI Emoji"/>
@@ -2063,8 +2586,9 @@
           <w:lang w:eastAsia="pt-BR"/>
           <w14:ligatures w14:val="none"/>
         </w:rPr>
-        <w:t xml:space="preserve">  Buffer de Fetch</w:t>
-      </w:r>
+        <w:t xml:space="preserve">  Buffer</w:t>
+      </w:r>
+      <w:proofErr w:type="gramEnd"/>
       <w:r>
         <w:rPr>
           <w:rFonts w:ascii="Segoe UI Emoji" w:eastAsia="Times New Roman" w:hAnsi="Segoe UI Emoji" w:cs="Segoe UI Emoji"/>
@@ -2074,8 +2598,9 @@
           <w:lang w:eastAsia="pt-BR"/>
           <w14:ligatures w14:val="none"/>
         </w:rPr>
-        <w:t xml:space="preserve"> de 32</w:t>
-      </w:r>
+        <w:t xml:space="preserve"> de </w:t>
+      </w:r>
+      <w:proofErr w:type="spellStart"/>
       <w:r>
         <w:rPr>
           <w:rFonts w:ascii="Segoe UI Emoji" w:eastAsia="Times New Roman" w:hAnsi="Segoe UI Emoji" w:cs="Segoe UI Emoji"/>
@@ -2085,6 +2610,44 @@
           <w:lang w:eastAsia="pt-BR"/>
           <w14:ligatures w14:val="none"/>
         </w:rPr>
+        <w:t>Fetch</w:t>
+      </w:r>
+      <w:proofErr w:type="spellEnd"/>
+      <w:r>
+        <w:rPr>
+          <w:rFonts w:ascii="Segoe UI Emoji" w:eastAsia="Times New Roman" w:hAnsi="Segoe UI Emoji" w:cs="Segoe UI Emoji"/>
+          <w:kern w:val="0"/>
+          <w:sz w:val="20"/>
+          <w:szCs w:val="20"/>
+          <w:lang w:eastAsia="pt-BR"/>
+          <w14:ligatures w14:val="none"/>
+        </w:rPr>
+        <w:t xml:space="preserve"> de </w:t>
+      </w:r>
+      <w:r>
+        <w:rPr>
+          <w:rFonts w:ascii="Segoe UI Emoji" w:eastAsia="Times New Roman" w:hAnsi="Segoe UI Emoji" w:cs="Segoe UI Emoji"/>
+          <w:b/>
+          <w:bCs/>
+          <w:kern w:val="0"/>
+          <w:sz w:val="20"/>
+          <w:szCs w:val="20"/>
+          <w:lang w:eastAsia="pt-BR"/>
+          <w14:ligatures w14:val="none"/>
+        </w:rPr>
+        <w:t>32</w:t>
+      </w:r>
+      <w:r>
+        <w:rPr>
+          <w:rFonts w:ascii="Segoe UI Emoji" w:eastAsia="Times New Roman" w:hAnsi="Segoe UI Emoji" w:cs="Segoe UI Emoji"/>
+          <w:b/>
+          <w:bCs/>
+          <w:kern w:val="0"/>
+          <w:sz w:val="20"/>
+          <w:szCs w:val="20"/>
+          <w:lang w:eastAsia="pt-BR"/>
+          <w14:ligatures w14:val="none"/>
+        </w:rPr>
         <w:t xml:space="preserve"> bytes</w:t>
       </w:r>
       <w:r>
@@ -2211,6 +2774,8 @@
       <w:r>
         <w:rPr>
           <w:rFonts w:ascii="Consolas" w:eastAsia="Times New Roman" w:hAnsi="Consolas" w:cs="Times New Roman"/>
+          <w:b/>
+          <w:bCs/>
           <w:kern w:val="0"/>
           <w:sz w:val="20"/>
           <w:szCs w:val="20"/>
@@ -2222,6 +2787,8 @@
       <w:r>
         <w:rPr>
           <w:rFonts w:ascii="Consolas" w:eastAsia="Times New Roman" w:hAnsi="Consolas" w:cs="Times New Roman"/>
+          <w:b/>
+          <w:bCs/>
           <w:kern w:val="0"/>
           <w:sz w:val="20"/>
           <w:szCs w:val="20"/>
@@ -2435,7 +3002,7 @@
           <w:lang w:eastAsia="pt-BR"/>
           <w14:ligatures w14:val="none"/>
         </w:rPr>
-        <w:t xml:space="preserve">1kB, 2kB, </w:t>
+        <w:t xml:space="preserve">2kB, </w:t>
       </w:r>
       <w:r>
         <w:rPr>
@@ -2457,7 +3024,29 @@
           <w:lang w:eastAsia="pt-BR"/>
           <w14:ligatures w14:val="none"/>
         </w:rPr>
-        <w:t>B)</w:t>
+        <w:t>B</w:t>
+      </w:r>
+      <w:r>
+        <w:rPr>
+          <w:rFonts w:ascii="Consolas" w:eastAsia="Times New Roman" w:hAnsi="Consolas" w:cs="Times New Roman"/>
+          <w:kern w:val="0"/>
+          <w:sz w:val="20"/>
+          <w:szCs w:val="20"/>
+          <w:lang w:eastAsia="pt-BR"/>
+          <w14:ligatures w14:val="none"/>
+        </w:rPr>
+        <w:t>, 16kB</w:t>
+      </w:r>
+      <w:r>
+        <w:rPr>
+          <w:rFonts w:ascii="Consolas" w:eastAsia="Times New Roman" w:hAnsi="Consolas" w:cs="Times New Roman"/>
+          <w:kern w:val="0"/>
+          <w:sz w:val="20"/>
+          <w:szCs w:val="20"/>
+          <w:lang w:eastAsia="pt-BR"/>
+          <w14:ligatures w14:val="none"/>
+        </w:rPr>
+        <w:t>)</w:t>
       </w:r>
     </w:p>
     <w:p>
@@ -2485,8 +3074,21 @@
           <w:lang w:eastAsia="pt-BR"/>
           <w14:ligatures w14:val="none"/>
         </w:rPr>
-        <w:t>Tamanho do Buffer de Fetch</w:t>
-      </w:r>
+        <w:t xml:space="preserve">Tamanho do Buffer de </w:t>
+      </w:r>
+      <w:proofErr w:type="spellStart"/>
+      <w:r>
+        <w:rPr>
+          <w:rFonts w:ascii="Segoe UI Emoji" w:eastAsia="Times New Roman" w:hAnsi="Segoe UI Emoji" w:cs="Segoe UI Emoji"/>
+          <w:kern w:val="0"/>
+          <w:sz w:val="20"/>
+          <w:szCs w:val="20"/>
+          <w:lang w:eastAsia="pt-BR"/>
+          <w14:ligatures w14:val="none"/>
+        </w:rPr>
+        <w:t>Fetch</w:t>
+      </w:r>
+      <w:proofErr w:type="spellEnd"/>
       <w:r>
         <w:rPr>
           <w:rFonts w:ascii="Consolas" w:eastAsia="Times New Roman" w:hAnsi="Consolas" w:cs="Times New Roman"/>
@@ -2614,6 +3216,7 @@
           <w14:ligatures w14:val="none"/>
         </w:rPr>
       </w:pPr>
+      <w:proofErr w:type="spellStart"/>
       <w:r>
         <w:rPr>
           <w:rFonts w:ascii="Consolas" w:eastAsia="Times New Roman" w:hAnsi="Consolas" w:cs="Times New Roman"/>
@@ -2625,6 +3228,7 @@
         </w:rPr>
         <w:t>Associat</w:t>
       </w:r>
+      <w:proofErr w:type="spellEnd"/>
       <w:r>
         <w:rPr>
           <w:rFonts w:ascii="Consolas" w:eastAsia="Times New Roman" w:hAnsi="Consolas" w:cs="Times New Roman"/>
@@ -2645,8 +3249,21 @@
           <w:lang w:val="en-US" w:eastAsia="pt-BR"/>
           <w14:ligatures w14:val="none"/>
         </w:rPr>
-        <w:t xml:space="preserve"> da L1 variando</w:t>
-      </w:r>
+        <w:t xml:space="preserve"> da L1 </w:t>
+      </w:r>
+      <w:proofErr w:type="spellStart"/>
+      <w:r>
+        <w:rPr>
+          <w:rFonts w:ascii="Consolas" w:eastAsia="Times New Roman" w:hAnsi="Consolas" w:cs="Times New Roman"/>
+          <w:kern w:val="0"/>
+          <w:sz w:val="20"/>
+          <w:szCs w:val="20"/>
+          <w:lang w:val="en-US" w:eastAsia="pt-BR"/>
+          <w14:ligatures w14:val="none"/>
+        </w:rPr>
+        <w:t>variando</w:t>
+      </w:r>
+      <w:proofErr w:type="spellEnd"/>
       <w:r>
         <w:rPr>
           <w:rFonts w:ascii="Consolas" w:eastAsia="Times New Roman" w:hAnsi="Consolas" w:cs="Times New Roman"/>

</xml_diff>

<commit_message>
feat: add 16-way stats
</commit_message>
<xml_diff>
--- a/P2/Project_Summary.docx
+++ b/P2/Project_Summary.docx
@@ -43,6 +43,7 @@
         </w:rPr>
         <w:t xml:space="preserve"> 1️</w:t>
       </w:r>
+      <w:proofErr w:type="gramStart"/>
       <w:r>
         <w:rPr>
           <w:rFonts w:ascii="Tahoma" w:eastAsia="Times New Roman" w:hAnsi="Tahoma" w:cs="Tahoma"/>
@@ -93,7 +94,21 @@
           <w:lang w:eastAsia="pt-BR"/>
           <w14:ligatures w14:val="none"/>
         </w:rPr>
-        <w:t>Sugerir 3 algoritmos com características distintas</w:t>
+        <w:t>Sugerir</w:t>
+      </w:r>
+      <w:proofErr w:type="gramEnd"/>
+      <w:r>
+        <w:rPr>
+          <w:rFonts w:ascii="Consolas" w:eastAsia="Times New Roman" w:hAnsi="Consolas" w:cs="Times New Roman"/>
+          <w:b/>
+          <w:bCs/>
+          <w:kern w:val="0"/>
+          <w:sz w:val="28"/>
+          <w:szCs w:val="28"/>
+          <w:lang w:eastAsia="pt-BR"/>
+          <w14:ligatures w14:val="none"/>
+        </w:rPr>
+        <w:t xml:space="preserve"> 3 algoritmos com características distintas</w:t>
       </w:r>
     </w:p>
     <w:p>
@@ -123,8 +138,23 @@
           <w:lang w:eastAsia="pt-BR"/>
           <w14:ligatures w14:val="none"/>
         </w:rPr>
-        <w:t>Bubble Sort</w:t>
-      </w:r>
+        <w:t xml:space="preserve">Bubble </w:t>
+      </w:r>
+      <w:proofErr w:type="spellStart"/>
+      <w:r>
+        <w:rPr>
+          <w:rFonts w:ascii="Consolas" w:eastAsia="Times New Roman" w:hAnsi="Consolas" w:cs="Times New Roman"/>
+          <w:b/>
+          <w:bCs/>
+          <w:kern w:val="0"/>
+          <w:sz w:val="20"/>
+          <w:szCs w:val="20"/>
+          <w:lang w:eastAsia="pt-BR"/>
+          <w14:ligatures w14:val="none"/>
+        </w:rPr>
+        <w:t>Sort</w:t>
+      </w:r>
+      <w:proofErr w:type="spellEnd"/>
       <w:r>
         <w:rPr>
           <w:rFonts w:ascii="Consolas" w:eastAsia="Times New Roman" w:hAnsi="Consolas" w:cs="Times New Roman"/>
@@ -220,7 +250,35 @@
           <w:lang w:eastAsia="pt-BR"/>
           <w14:ligatures w14:val="none"/>
         </w:rPr>
-        <w:t>Fast Fourier Transform (FFT)</w:t>
+        <w:t xml:space="preserve">Fast Fourier </w:t>
+      </w:r>
+      <w:proofErr w:type="spellStart"/>
+      <w:r>
+        <w:rPr>
+          <w:rFonts w:ascii="Consolas" w:eastAsia="Times New Roman" w:hAnsi="Consolas" w:cs="Times New Roman"/>
+          <w:b/>
+          <w:bCs/>
+          <w:kern w:val="0"/>
+          <w:sz w:val="20"/>
+          <w:szCs w:val="20"/>
+          <w:lang w:eastAsia="pt-BR"/>
+          <w14:ligatures w14:val="none"/>
+        </w:rPr>
+        <w:t>Transform</w:t>
+      </w:r>
+      <w:proofErr w:type="spellEnd"/>
+      <w:r>
+        <w:rPr>
+          <w:rFonts w:ascii="Consolas" w:eastAsia="Times New Roman" w:hAnsi="Consolas" w:cs="Times New Roman"/>
+          <w:b/>
+          <w:bCs/>
+          <w:kern w:val="0"/>
+          <w:sz w:val="20"/>
+          <w:szCs w:val="20"/>
+          <w:lang w:eastAsia="pt-BR"/>
+          <w14:ligatures w14:val="none"/>
+        </w:rPr>
+        <w:t xml:space="preserve"> (FFT)</w:t>
       </w:r>
       <w:r>
         <w:rPr>
@@ -430,7 +488,79 @@
           <w:lang w:eastAsia="pt-BR"/>
           <w14:ligatures w14:val="none"/>
         </w:rPr>
-        <w:t>Esses três são bem distintos: um é "control-heavy" (Bubble Sort), outro é "compute-heavy" (FFT), e o terceiro é "memory-heavy" (Busca).</w:t>
+        <w:t>Esses três são bem distintos: um é "</w:t>
+      </w:r>
+      <w:proofErr w:type="spellStart"/>
+      <w:r>
+        <w:rPr>
+          <w:rFonts w:ascii="Consolas" w:eastAsia="Times New Roman" w:hAnsi="Consolas" w:cs="Times New Roman"/>
+          <w:kern w:val="0"/>
+          <w:sz w:val="20"/>
+          <w:szCs w:val="20"/>
+          <w:lang w:eastAsia="pt-BR"/>
+          <w14:ligatures w14:val="none"/>
+        </w:rPr>
+        <w:t>control</w:t>
+      </w:r>
+      <w:proofErr w:type="spellEnd"/>
+      <w:r>
+        <w:rPr>
+          <w:rFonts w:ascii="Consolas" w:eastAsia="Times New Roman" w:hAnsi="Consolas" w:cs="Times New Roman"/>
+          <w:kern w:val="0"/>
+          <w:sz w:val="20"/>
+          <w:szCs w:val="20"/>
+          <w:lang w:eastAsia="pt-BR"/>
+          <w14:ligatures w14:val="none"/>
+        </w:rPr>
+        <w:t xml:space="preserve">-heavy" (Bubble </w:t>
+      </w:r>
+      <w:proofErr w:type="spellStart"/>
+      <w:r>
+        <w:rPr>
+          <w:rFonts w:ascii="Consolas" w:eastAsia="Times New Roman" w:hAnsi="Consolas" w:cs="Times New Roman"/>
+          <w:kern w:val="0"/>
+          <w:sz w:val="20"/>
+          <w:szCs w:val="20"/>
+          <w:lang w:eastAsia="pt-BR"/>
+          <w14:ligatures w14:val="none"/>
+        </w:rPr>
+        <w:t>Sort</w:t>
+      </w:r>
+      <w:proofErr w:type="spellEnd"/>
+      <w:r>
+        <w:rPr>
+          <w:rFonts w:ascii="Consolas" w:eastAsia="Times New Roman" w:hAnsi="Consolas" w:cs="Times New Roman"/>
+          <w:kern w:val="0"/>
+          <w:sz w:val="20"/>
+          <w:szCs w:val="20"/>
+          <w:lang w:eastAsia="pt-BR"/>
+          <w14:ligatures w14:val="none"/>
+        </w:rPr>
+        <w:t>), outro é "compute-heavy" (FFT), e o terceiro é "</w:t>
+      </w:r>
+      <w:proofErr w:type="spellStart"/>
+      <w:r>
+        <w:rPr>
+          <w:rFonts w:ascii="Consolas" w:eastAsia="Times New Roman" w:hAnsi="Consolas" w:cs="Times New Roman"/>
+          <w:kern w:val="0"/>
+          <w:sz w:val="20"/>
+          <w:szCs w:val="20"/>
+          <w:lang w:eastAsia="pt-BR"/>
+          <w14:ligatures w14:val="none"/>
+        </w:rPr>
+        <w:t>memory</w:t>
+      </w:r>
+      <w:proofErr w:type="spellEnd"/>
+      <w:r>
+        <w:rPr>
+          <w:rFonts w:ascii="Consolas" w:eastAsia="Times New Roman" w:hAnsi="Consolas" w:cs="Times New Roman"/>
+          <w:kern w:val="0"/>
+          <w:sz w:val="20"/>
+          <w:szCs w:val="20"/>
+          <w:lang w:eastAsia="pt-BR"/>
+          <w14:ligatures w14:val="none"/>
+        </w:rPr>
+        <w:t>-heavy" (Busca).</w:t>
       </w:r>
     </w:p>
     <w:p>
@@ -500,6 +630,7 @@
         </w:rPr>
         <w:t xml:space="preserve"> 2️</w:t>
       </w:r>
+      <w:proofErr w:type="gramStart"/>
       <w:r>
         <w:rPr>
           <w:rFonts w:ascii="Tahoma" w:eastAsia="Times New Roman" w:hAnsi="Tahoma" w:cs="Tahoma"/>
@@ -550,7 +681,21 @@
           <w:lang w:eastAsia="pt-BR"/>
           <w14:ligatures w14:val="none"/>
         </w:rPr>
-        <w:t>Sugerir 3 parâmetros do gem5 para variar</w:t>
+        <w:t>Sugerir</w:t>
+      </w:r>
+      <w:proofErr w:type="gramEnd"/>
+      <w:r>
+        <w:rPr>
+          <w:rFonts w:ascii="Consolas" w:eastAsia="Times New Roman" w:hAnsi="Consolas" w:cs="Times New Roman"/>
+          <w:b/>
+          <w:bCs/>
+          <w:kern w:val="0"/>
+          <w:sz w:val="28"/>
+          <w:szCs w:val="28"/>
+          <w:lang w:eastAsia="pt-BR"/>
+          <w14:ligatures w14:val="none"/>
+        </w:rPr>
+        <w:t xml:space="preserve"> 3 parâmetros do gem5 para variar</w:t>
       </w:r>
     </w:p>
     <w:p>
@@ -824,7 +969,35 @@
           <w:lang w:eastAsia="pt-BR"/>
           <w14:ligatures w14:val="none"/>
         </w:rPr>
-        <w:t>Bubble sort:</w:t>
+        <w:t xml:space="preserve">Bubble </w:t>
+      </w:r>
+      <w:proofErr w:type="spellStart"/>
+      <w:r>
+        <w:rPr>
+          <w:rFonts w:ascii="Consolas" w:eastAsia="Times New Roman" w:hAnsi="Consolas" w:cs="Times New Roman"/>
+          <w:b/>
+          <w:bCs/>
+          <w:kern w:val="0"/>
+          <w:sz w:val="20"/>
+          <w:szCs w:val="20"/>
+          <w:lang w:eastAsia="pt-BR"/>
+          <w14:ligatures w14:val="none"/>
+        </w:rPr>
+        <w:t>sort</w:t>
+      </w:r>
+      <w:proofErr w:type="spellEnd"/>
+      <w:r>
+        <w:rPr>
+          <w:rFonts w:ascii="Consolas" w:eastAsia="Times New Roman" w:hAnsi="Consolas" w:cs="Times New Roman"/>
+          <w:b/>
+          <w:bCs/>
+          <w:kern w:val="0"/>
+          <w:sz w:val="20"/>
+          <w:szCs w:val="20"/>
+          <w:lang w:eastAsia="pt-BR"/>
+          <w14:ligatures w14:val="none"/>
+        </w:rPr>
+        <w:t>:</w:t>
       </w:r>
       <w:r>
         <w:rPr>
@@ -919,18 +1092,61 @@
           <w14:ligatures w14:val="none"/>
         </w:rPr>
       </w:pPr>
-      <w:r>
-        <w:rPr>
-          <w:rFonts w:ascii="Consolas" w:eastAsia="Times New Roman" w:hAnsi="Consolas" w:cs="Times New Roman"/>
-          <w:b/>
-          <w:bCs/>
-          <w:kern w:val="0"/>
-          <w:sz w:val="20"/>
-          <w:szCs w:val="20"/>
-          <w:lang w:eastAsia="pt-BR"/>
-          <w14:ligatures w14:val="none"/>
-        </w:rPr>
-        <w:t>Binary search:</w:t>
+      <w:proofErr w:type="spellStart"/>
+      <w:r>
+        <w:rPr>
+          <w:rFonts w:ascii="Consolas" w:eastAsia="Times New Roman" w:hAnsi="Consolas" w:cs="Times New Roman"/>
+          <w:b/>
+          <w:bCs/>
+          <w:kern w:val="0"/>
+          <w:sz w:val="20"/>
+          <w:szCs w:val="20"/>
+          <w:lang w:eastAsia="pt-BR"/>
+          <w14:ligatures w14:val="none"/>
+        </w:rPr>
+        <w:t>Binary</w:t>
+      </w:r>
+      <w:proofErr w:type="spellEnd"/>
+      <w:r>
+        <w:rPr>
+          <w:rFonts w:ascii="Consolas" w:eastAsia="Times New Roman" w:hAnsi="Consolas" w:cs="Times New Roman"/>
+          <w:b/>
+          <w:bCs/>
+          <w:kern w:val="0"/>
+          <w:sz w:val="20"/>
+          <w:szCs w:val="20"/>
+          <w:lang w:eastAsia="pt-BR"/>
+          <w14:ligatures w14:val="none"/>
+        </w:rPr>
+        <w:t xml:space="preserve"> </w:t>
+      </w:r>
+      <w:proofErr w:type="spellStart"/>
+      <w:r>
+        <w:rPr>
+          <w:rFonts w:ascii="Consolas" w:eastAsia="Times New Roman" w:hAnsi="Consolas" w:cs="Times New Roman"/>
+          <w:b/>
+          <w:bCs/>
+          <w:kern w:val="0"/>
+          <w:sz w:val="20"/>
+          <w:szCs w:val="20"/>
+          <w:lang w:eastAsia="pt-BR"/>
+          <w14:ligatures w14:val="none"/>
+        </w:rPr>
+        <w:t>search</w:t>
+      </w:r>
+      <w:proofErr w:type="spellEnd"/>
+      <w:r>
+        <w:rPr>
+          <w:rFonts w:ascii="Consolas" w:eastAsia="Times New Roman" w:hAnsi="Consolas" w:cs="Times New Roman"/>
+          <w:b/>
+          <w:bCs/>
+          <w:kern w:val="0"/>
+          <w:sz w:val="20"/>
+          <w:szCs w:val="20"/>
+          <w:lang w:eastAsia="pt-BR"/>
+          <w14:ligatures w14:val="none"/>
+        </w:rPr>
+        <w:t>:</w:t>
       </w:r>
       <w:r>
         <w:rPr>
@@ -1011,7 +1227,35 @@
           <w:lang w:eastAsia="pt-BR"/>
           <w14:ligatures w14:val="none"/>
         </w:rPr>
-        <w:t xml:space="preserve">Tamanho do Buffer de Fetch </w:t>
+        <w:t xml:space="preserve">Tamanho do Buffer de </w:t>
+      </w:r>
+      <w:proofErr w:type="spellStart"/>
+      <w:r>
+        <w:rPr>
+          <w:rFonts w:ascii="Consolas" w:eastAsia="Times New Roman" w:hAnsi="Consolas" w:cs="Times New Roman"/>
+          <w:b/>
+          <w:bCs/>
+          <w:kern w:val="0"/>
+          <w:sz w:val="20"/>
+          <w:szCs w:val="20"/>
+          <w:lang w:eastAsia="pt-BR"/>
+          <w14:ligatures w14:val="none"/>
+        </w:rPr>
+        <w:t>Fetch</w:t>
+      </w:r>
+      <w:proofErr w:type="spellEnd"/>
+      <w:r>
+        <w:rPr>
+          <w:rFonts w:ascii="Consolas" w:eastAsia="Times New Roman" w:hAnsi="Consolas" w:cs="Times New Roman"/>
+          <w:b/>
+          <w:bCs/>
+          <w:kern w:val="0"/>
+          <w:sz w:val="20"/>
+          <w:szCs w:val="20"/>
+          <w:lang w:eastAsia="pt-BR"/>
+          <w14:ligatures w14:val="none"/>
+        </w:rPr>
+        <w:t xml:space="preserve"> </w:t>
       </w:r>
       <w:r>
         <w:rPr>
@@ -1187,7 +1431,61 @@
           <w:sz w:val="20"/>
           <w:szCs w:val="20"/>
         </w:rPr>
-        <w:t>O buffer de fetch armazena instruções pré-buscadas antes da decodificação; um buffer maior permite maior “lookahead” e mantém a pipeline alimentada em códigos sequenciais ou com poucas interrupções de controle.</w:t>
+        <w:t xml:space="preserve">O buffer de </w:t>
+      </w:r>
+      <w:proofErr w:type="spellStart"/>
+      <w:r>
+        <w:rPr>
+          <w:rFonts w:ascii="Consolas" w:hAnsi="Consolas"/>
+          <w:sz w:val="20"/>
+          <w:szCs w:val="20"/>
+        </w:rPr>
+        <w:t>fetch</w:t>
+      </w:r>
+      <w:proofErr w:type="spellEnd"/>
+      <w:r>
+        <w:rPr>
+          <w:rFonts w:ascii="Consolas" w:hAnsi="Consolas"/>
+          <w:sz w:val="20"/>
+          <w:szCs w:val="20"/>
+        </w:rPr>
+        <w:t xml:space="preserve"> armazena instruções </w:t>
+      </w:r>
+      <w:proofErr w:type="spellStart"/>
+      <w:r>
+        <w:rPr>
+          <w:rFonts w:ascii="Consolas" w:hAnsi="Consolas"/>
+          <w:sz w:val="20"/>
+          <w:szCs w:val="20"/>
+        </w:rPr>
+        <w:t>pré</w:t>
+      </w:r>
+      <w:proofErr w:type="spellEnd"/>
+      <w:r>
+        <w:rPr>
+          <w:rFonts w:ascii="Consolas" w:hAnsi="Consolas"/>
+          <w:sz w:val="20"/>
+          <w:szCs w:val="20"/>
+        </w:rPr>
+        <w:t>-buscadas antes da decodificação; um buffer maior permite maior “</w:t>
+      </w:r>
+      <w:proofErr w:type="spellStart"/>
+      <w:r>
+        <w:rPr>
+          <w:rFonts w:ascii="Consolas" w:hAnsi="Consolas"/>
+          <w:sz w:val="20"/>
+          <w:szCs w:val="20"/>
+        </w:rPr>
+        <w:t>lookahead</w:t>
+      </w:r>
+      <w:proofErr w:type="spellEnd"/>
+      <w:r>
+        <w:rPr>
+          <w:rFonts w:ascii="Consolas" w:hAnsi="Consolas"/>
+          <w:sz w:val="20"/>
+          <w:szCs w:val="20"/>
+        </w:rPr>
+        <w:t>” e mantém a pipeline alimentada em códigos sequenciais ou com poucas interrupções de controle.</w:t>
       </w:r>
     </w:p>
     <w:p>
@@ -1275,18 +1573,70 @@
           <w:lang w:eastAsia="pt-BR"/>
           <w14:ligatures w14:val="none"/>
         </w:rPr>
-        <w:t xml:space="preserve">Bubble sort: </w:t>
-      </w:r>
-      <w:r>
-        <w:rPr>
-          <w:rFonts w:ascii="Consolas" w:eastAsia="Times New Roman" w:hAnsi="Consolas" w:cs="Times New Roman"/>
-          <w:kern w:val="0"/>
-          <w:sz w:val="20"/>
-          <w:szCs w:val="20"/>
-          <w:lang w:eastAsia="pt-BR"/>
-          <w14:ligatures w14:val="none"/>
-        </w:rPr>
-        <w:t>melhora moderada, pois o acesso é muito sequencial e simples; buffers maiores suavizam eventuais stalls.</w:t>
+        <w:t xml:space="preserve">Bubble </w:t>
+      </w:r>
+      <w:proofErr w:type="spellStart"/>
+      <w:r>
+        <w:rPr>
+          <w:rFonts w:ascii="Consolas" w:eastAsia="Times New Roman" w:hAnsi="Consolas" w:cs="Times New Roman"/>
+          <w:b/>
+          <w:bCs/>
+          <w:kern w:val="0"/>
+          <w:sz w:val="20"/>
+          <w:szCs w:val="20"/>
+          <w:lang w:eastAsia="pt-BR"/>
+          <w14:ligatures w14:val="none"/>
+        </w:rPr>
+        <w:t>sort</w:t>
+      </w:r>
+      <w:proofErr w:type="spellEnd"/>
+      <w:r>
+        <w:rPr>
+          <w:rFonts w:ascii="Consolas" w:eastAsia="Times New Roman" w:hAnsi="Consolas" w:cs="Times New Roman"/>
+          <w:b/>
+          <w:bCs/>
+          <w:kern w:val="0"/>
+          <w:sz w:val="20"/>
+          <w:szCs w:val="20"/>
+          <w:lang w:eastAsia="pt-BR"/>
+          <w14:ligatures w14:val="none"/>
+        </w:rPr>
+        <w:t xml:space="preserve">: </w:t>
+      </w:r>
+      <w:r>
+        <w:rPr>
+          <w:rFonts w:ascii="Consolas" w:eastAsia="Times New Roman" w:hAnsi="Consolas" w:cs="Times New Roman"/>
+          <w:kern w:val="0"/>
+          <w:sz w:val="20"/>
+          <w:szCs w:val="20"/>
+          <w:lang w:eastAsia="pt-BR"/>
+          <w14:ligatures w14:val="none"/>
+        </w:rPr>
+        <w:t xml:space="preserve">melhora moderada, pois o acesso é muito sequencial e simples; buffers maiores suavizam eventuais </w:t>
+      </w:r>
+      <w:proofErr w:type="spellStart"/>
+      <w:r>
+        <w:rPr>
+          <w:rFonts w:ascii="Consolas" w:eastAsia="Times New Roman" w:hAnsi="Consolas" w:cs="Times New Roman"/>
+          <w:kern w:val="0"/>
+          <w:sz w:val="20"/>
+          <w:szCs w:val="20"/>
+          <w:lang w:eastAsia="pt-BR"/>
+          <w14:ligatures w14:val="none"/>
+        </w:rPr>
+        <w:t>stalls</w:t>
+      </w:r>
+      <w:proofErr w:type="spellEnd"/>
+      <w:r>
+        <w:rPr>
+          <w:rFonts w:ascii="Consolas" w:eastAsia="Times New Roman" w:hAnsi="Consolas" w:cs="Times New Roman"/>
+          <w:kern w:val="0"/>
+          <w:sz w:val="20"/>
+          <w:szCs w:val="20"/>
+          <w:lang w:eastAsia="pt-BR"/>
+          <w14:ligatures w14:val="none"/>
+        </w:rPr>
+        <w:t>.</w:t>
       </w:r>
     </w:p>
     <w:p>
@@ -1348,29 +1698,96 @@
           <w14:ligatures w14:val="none"/>
         </w:rPr>
       </w:pPr>
-      <w:r>
-        <w:rPr>
-          <w:rFonts w:ascii="Consolas" w:eastAsia="Times New Roman" w:hAnsi="Consolas" w:cs="Times New Roman"/>
-          <w:b/>
-          <w:bCs/>
-          <w:kern w:val="0"/>
-          <w:sz w:val="20"/>
-          <w:szCs w:val="20"/>
-          <w:lang w:eastAsia="pt-BR"/>
-          <w14:ligatures w14:val="none"/>
-        </w:rPr>
-        <w:t xml:space="preserve">Binary search: </w:t>
-      </w:r>
-      <w:r>
-        <w:rPr>
-          <w:rFonts w:ascii="Consolas" w:eastAsia="Times New Roman" w:hAnsi="Consolas" w:cs="Times New Roman"/>
-          <w:kern w:val="0"/>
-          <w:sz w:val="20"/>
-          <w:szCs w:val="20"/>
-          <w:lang w:eastAsia="pt-BR"/>
-          <w14:ligatures w14:val="none"/>
-        </w:rPr>
-        <w:t>pouco ganho, pois branches imprevisíveis esvaziam o buffer com frequência.</w:t>
+      <w:proofErr w:type="spellStart"/>
+      <w:r>
+        <w:rPr>
+          <w:rFonts w:ascii="Consolas" w:eastAsia="Times New Roman" w:hAnsi="Consolas" w:cs="Times New Roman"/>
+          <w:b/>
+          <w:bCs/>
+          <w:kern w:val="0"/>
+          <w:sz w:val="20"/>
+          <w:szCs w:val="20"/>
+          <w:lang w:eastAsia="pt-BR"/>
+          <w14:ligatures w14:val="none"/>
+        </w:rPr>
+        <w:t>Binary</w:t>
+      </w:r>
+      <w:proofErr w:type="spellEnd"/>
+      <w:r>
+        <w:rPr>
+          <w:rFonts w:ascii="Consolas" w:eastAsia="Times New Roman" w:hAnsi="Consolas" w:cs="Times New Roman"/>
+          <w:b/>
+          <w:bCs/>
+          <w:kern w:val="0"/>
+          <w:sz w:val="20"/>
+          <w:szCs w:val="20"/>
+          <w:lang w:eastAsia="pt-BR"/>
+          <w14:ligatures w14:val="none"/>
+        </w:rPr>
+        <w:t xml:space="preserve"> </w:t>
+      </w:r>
+      <w:proofErr w:type="spellStart"/>
+      <w:r>
+        <w:rPr>
+          <w:rFonts w:ascii="Consolas" w:eastAsia="Times New Roman" w:hAnsi="Consolas" w:cs="Times New Roman"/>
+          <w:b/>
+          <w:bCs/>
+          <w:kern w:val="0"/>
+          <w:sz w:val="20"/>
+          <w:szCs w:val="20"/>
+          <w:lang w:eastAsia="pt-BR"/>
+          <w14:ligatures w14:val="none"/>
+        </w:rPr>
+        <w:t>search</w:t>
+      </w:r>
+      <w:proofErr w:type="spellEnd"/>
+      <w:r>
+        <w:rPr>
+          <w:rFonts w:ascii="Consolas" w:eastAsia="Times New Roman" w:hAnsi="Consolas" w:cs="Times New Roman"/>
+          <w:b/>
+          <w:bCs/>
+          <w:kern w:val="0"/>
+          <w:sz w:val="20"/>
+          <w:szCs w:val="20"/>
+          <w:lang w:eastAsia="pt-BR"/>
+          <w14:ligatures w14:val="none"/>
+        </w:rPr>
+        <w:t xml:space="preserve">: </w:t>
+      </w:r>
+      <w:r>
+        <w:rPr>
+          <w:rFonts w:ascii="Consolas" w:eastAsia="Times New Roman" w:hAnsi="Consolas" w:cs="Times New Roman"/>
+          <w:kern w:val="0"/>
+          <w:sz w:val="20"/>
+          <w:szCs w:val="20"/>
+          <w:lang w:eastAsia="pt-BR"/>
+          <w14:ligatures w14:val="none"/>
+        </w:rPr>
+        <w:t xml:space="preserve">pouco ganho, pois </w:t>
+      </w:r>
+      <w:proofErr w:type="spellStart"/>
+      <w:r>
+        <w:rPr>
+          <w:rFonts w:ascii="Consolas" w:eastAsia="Times New Roman" w:hAnsi="Consolas" w:cs="Times New Roman"/>
+          <w:kern w:val="0"/>
+          <w:sz w:val="20"/>
+          <w:szCs w:val="20"/>
+          <w:lang w:eastAsia="pt-BR"/>
+          <w14:ligatures w14:val="none"/>
+        </w:rPr>
+        <w:t>branches</w:t>
+      </w:r>
+      <w:proofErr w:type="spellEnd"/>
+      <w:r>
+        <w:rPr>
+          <w:rFonts w:ascii="Consolas" w:eastAsia="Times New Roman" w:hAnsi="Consolas" w:cs="Times New Roman"/>
+          <w:kern w:val="0"/>
+          <w:sz w:val="20"/>
+          <w:szCs w:val="20"/>
+          <w:lang w:eastAsia="pt-BR"/>
+          <w14:ligatures w14:val="none"/>
+        </w:rPr>
+        <w:t xml:space="preserve"> imprevisíveis esvaziam o buffer com frequência.</w:t>
       </w:r>
     </w:p>
     <w:p>
@@ -1422,6 +1839,7 @@
         </w:rPr>
         <w:t xml:space="preserve"> </w:t>
       </w:r>
+      <w:proofErr w:type="spellStart"/>
       <w:r>
         <w:rPr>
           <w:rFonts w:ascii="Consolas" w:eastAsia="Times New Roman" w:hAnsi="Consolas" w:cs="Times New Roman"/>
@@ -1433,8 +1851,9 @@
           <w:lang w:val="en-US" w:eastAsia="pt-BR"/>
           <w14:ligatures w14:val="none"/>
         </w:rPr>
-        <w:t xml:space="preserve">Associatividade da Cache L1 </w:t>
-      </w:r>
+        <w:t>Associatividade</w:t>
+      </w:r>
+      <w:proofErr w:type="spellEnd"/>
       <w:r>
         <w:rPr>
           <w:rFonts w:ascii="Consolas" w:eastAsia="Times New Roman" w:hAnsi="Consolas" w:cs="Times New Roman"/>
@@ -1446,6 +1865,19 @@
           <w:lang w:val="en-US" w:eastAsia="pt-BR"/>
           <w14:ligatures w14:val="none"/>
         </w:rPr>
+        <w:t xml:space="preserve"> da Cache L1 </w:t>
+      </w:r>
+      <w:r>
+        <w:rPr>
+          <w:rFonts w:ascii="Consolas" w:eastAsia="Times New Roman" w:hAnsi="Consolas" w:cs="Times New Roman"/>
+          <w:b/>
+          <w:bCs/>
+          <w:kern w:val="0"/>
+          <w:sz w:val="20"/>
+          <w:szCs w:val="20"/>
+          <w:lang w:val="en-US" w:eastAsia="pt-BR"/>
+          <w14:ligatures w14:val="none"/>
+        </w:rPr>
         <w:t>(</w:t>
       </w:r>
       <w:r>
@@ -1459,7 +1891,7 @@
           <w:lang w:val="en-US" w:eastAsia="pt-BR"/>
           <w14:ligatures w14:val="none"/>
         </w:rPr>
-        <w:t>1</w:t>
+        <w:t xml:space="preserve">1-way, </w:t>
       </w:r>
       <w:r>
         <w:rPr>
@@ -1472,6 +1904,19 @@
           <w:lang w:val="en-US" w:eastAsia="pt-BR"/>
           <w14:ligatures w14:val="none"/>
         </w:rPr>
+        <w:t>2</w:t>
+      </w:r>
+      <w:r>
+        <w:rPr>
+          <w:rFonts w:ascii="Consolas" w:eastAsia="Times New Roman" w:hAnsi="Consolas" w:cs="Times New Roman"/>
+          <w:b/>
+          <w:bCs/>
+          <w:kern w:val="0"/>
+          <w:sz w:val="20"/>
+          <w:szCs w:val="20"/>
+          <w:lang w:val="en-US" w:eastAsia="pt-BR"/>
+          <w14:ligatures w14:val="none"/>
+        </w:rPr>
         <w:t xml:space="preserve">-way, </w:t>
       </w:r>
       <w:r>
@@ -1485,7 +1930,7 @@
           <w:lang w:val="en-US" w:eastAsia="pt-BR"/>
           <w14:ligatures w14:val="none"/>
         </w:rPr>
-        <w:t>2</w:t>
+        <w:t>4</w:t>
       </w:r>
       <w:r>
         <w:rPr>
@@ -1498,7 +1943,7 @@
           <w:lang w:val="en-US" w:eastAsia="pt-BR"/>
           <w14:ligatures w14:val="none"/>
         </w:rPr>
-        <w:t xml:space="preserve">-way, </w:t>
+        <w:t>-way</w:t>
       </w:r>
       <w:r>
         <w:rPr>
@@ -1511,7 +1956,7 @@
           <w:lang w:val="en-US" w:eastAsia="pt-BR"/>
           <w14:ligatures w14:val="none"/>
         </w:rPr>
-        <w:t>4</w:t>
+        <w:t>, 8-way</w:t>
       </w:r>
       <w:r>
         <w:rPr>
@@ -1524,20 +1969,7 @@
           <w:lang w:val="en-US" w:eastAsia="pt-BR"/>
           <w14:ligatures w14:val="none"/>
         </w:rPr>
-        <w:t>-way</w:t>
-      </w:r>
-      <w:r>
-        <w:rPr>
-          <w:rFonts w:ascii="Consolas" w:eastAsia="Times New Roman" w:hAnsi="Consolas" w:cs="Times New Roman"/>
-          <w:b/>
-          <w:bCs/>
-          <w:kern w:val="0"/>
-          <w:sz w:val="20"/>
-          <w:szCs w:val="20"/>
-          <w:lang w:val="en-US" w:eastAsia="pt-BR"/>
-          <w14:ligatures w14:val="none"/>
-        </w:rPr>
-        <w:t>, 8-way</w:t>
+        <w:t>, 16-way</w:t>
       </w:r>
       <w:r>
         <w:rPr>
@@ -1691,7 +2123,35 @@
           <w:lang w:eastAsia="pt-BR"/>
           <w14:ligatures w14:val="none"/>
         </w:rPr>
-        <w:t xml:space="preserve">Bubble sort: </w:t>
+        <w:t xml:space="preserve">Bubble </w:t>
+      </w:r>
+      <w:proofErr w:type="spellStart"/>
+      <w:r>
+        <w:rPr>
+          <w:rFonts w:ascii="Consolas" w:eastAsia="Times New Roman" w:hAnsi="Consolas" w:cs="Times New Roman"/>
+          <w:b/>
+          <w:bCs/>
+          <w:kern w:val="0"/>
+          <w:sz w:val="20"/>
+          <w:szCs w:val="20"/>
+          <w:lang w:eastAsia="pt-BR"/>
+          <w14:ligatures w14:val="none"/>
+        </w:rPr>
+        <w:t>sort</w:t>
+      </w:r>
+      <w:proofErr w:type="spellEnd"/>
+      <w:r>
+        <w:rPr>
+          <w:rFonts w:ascii="Consolas" w:eastAsia="Times New Roman" w:hAnsi="Consolas" w:cs="Times New Roman"/>
+          <w:b/>
+          <w:bCs/>
+          <w:kern w:val="0"/>
+          <w:sz w:val="20"/>
+          <w:szCs w:val="20"/>
+          <w:lang w:eastAsia="pt-BR"/>
+          <w14:ligatures w14:val="none"/>
+        </w:rPr>
+        <w:t xml:space="preserve">: </w:t>
       </w:r>
       <w:r>
         <w:rPr>
@@ -1764,18 +2224,61 @@
           <w14:ligatures w14:val="none"/>
         </w:rPr>
       </w:pPr>
-      <w:r>
-        <w:rPr>
-          <w:rFonts w:ascii="Consolas" w:eastAsia="Times New Roman" w:hAnsi="Consolas" w:cs="Times New Roman"/>
-          <w:b/>
-          <w:bCs/>
-          <w:kern w:val="0"/>
-          <w:sz w:val="20"/>
-          <w:szCs w:val="20"/>
-          <w:lang w:eastAsia="pt-BR"/>
-          <w14:ligatures w14:val="none"/>
-        </w:rPr>
-        <w:t xml:space="preserve">Binary search: </w:t>
+      <w:proofErr w:type="spellStart"/>
+      <w:r>
+        <w:rPr>
+          <w:rFonts w:ascii="Consolas" w:eastAsia="Times New Roman" w:hAnsi="Consolas" w:cs="Times New Roman"/>
+          <w:b/>
+          <w:bCs/>
+          <w:kern w:val="0"/>
+          <w:sz w:val="20"/>
+          <w:szCs w:val="20"/>
+          <w:lang w:eastAsia="pt-BR"/>
+          <w14:ligatures w14:val="none"/>
+        </w:rPr>
+        <w:t>Binary</w:t>
+      </w:r>
+      <w:proofErr w:type="spellEnd"/>
+      <w:r>
+        <w:rPr>
+          <w:rFonts w:ascii="Consolas" w:eastAsia="Times New Roman" w:hAnsi="Consolas" w:cs="Times New Roman"/>
+          <w:b/>
+          <w:bCs/>
+          <w:kern w:val="0"/>
+          <w:sz w:val="20"/>
+          <w:szCs w:val="20"/>
+          <w:lang w:eastAsia="pt-BR"/>
+          <w14:ligatures w14:val="none"/>
+        </w:rPr>
+        <w:t xml:space="preserve"> </w:t>
+      </w:r>
+      <w:proofErr w:type="spellStart"/>
+      <w:r>
+        <w:rPr>
+          <w:rFonts w:ascii="Consolas" w:eastAsia="Times New Roman" w:hAnsi="Consolas" w:cs="Times New Roman"/>
+          <w:b/>
+          <w:bCs/>
+          <w:kern w:val="0"/>
+          <w:sz w:val="20"/>
+          <w:szCs w:val="20"/>
+          <w:lang w:eastAsia="pt-BR"/>
+          <w14:ligatures w14:val="none"/>
+        </w:rPr>
+        <w:t>search</w:t>
+      </w:r>
+      <w:proofErr w:type="spellEnd"/>
+      <w:r>
+        <w:rPr>
+          <w:rFonts w:ascii="Consolas" w:eastAsia="Times New Roman" w:hAnsi="Consolas" w:cs="Times New Roman"/>
+          <w:b/>
+          <w:bCs/>
+          <w:kern w:val="0"/>
+          <w:sz w:val="20"/>
+          <w:szCs w:val="20"/>
+          <w:lang w:eastAsia="pt-BR"/>
+          <w14:ligatures w14:val="none"/>
+        </w:rPr>
+        <w:t xml:space="preserve">: </w:t>
       </w:r>
       <w:r>
         <w:rPr>
@@ -1856,6 +2359,7 @@
         </w:rPr>
         <w:t xml:space="preserve"> 3️</w:t>
       </w:r>
+      <w:proofErr w:type="gramStart"/>
       <w:r>
         <w:rPr>
           <w:rFonts w:ascii="Tahoma" w:eastAsia="Times New Roman" w:hAnsi="Tahoma" w:cs="Tahoma"/>
@@ -1906,7 +2410,21 @@
           <w:lang w:eastAsia="pt-BR"/>
           <w14:ligatures w14:val="none"/>
         </w:rPr>
-        <w:t>Configuração Fixa (Base)</w:t>
+        <w:t>Configuração</w:t>
+      </w:r>
+      <w:proofErr w:type="gramEnd"/>
+      <w:r>
+        <w:rPr>
+          <w:rFonts w:ascii="Consolas" w:eastAsia="Times New Roman" w:hAnsi="Consolas" w:cs="Times New Roman"/>
+          <w:b/>
+          <w:bCs/>
+          <w:kern w:val="0"/>
+          <w:sz w:val="28"/>
+          <w:szCs w:val="28"/>
+          <w:lang w:eastAsia="pt-BR"/>
+          <w14:ligatures w14:val="none"/>
+        </w:rPr>
+        <w:t xml:space="preserve"> Fixa (Base)</w:t>
       </w:r>
     </w:p>
     <w:p>
@@ -2047,6 +2565,7 @@
         </w:rPr>
         <w:br/>
       </w:r>
+      <w:proofErr w:type="gramStart"/>
       <w:r>
         <w:rPr>
           <w:rFonts w:ascii="Segoe UI Emoji" w:eastAsia="Times New Roman" w:hAnsi="Segoe UI Emoji" w:cs="Segoe UI Emoji"/>
@@ -2067,8 +2586,33 @@
           <w:lang w:eastAsia="pt-BR"/>
           <w14:ligatures w14:val="none"/>
         </w:rPr>
-        <w:t xml:space="preserve">  Buffer de Fetch</w:t>
-      </w:r>
+        <w:t xml:space="preserve">  Buffer</w:t>
+      </w:r>
+      <w:proofErr w:type="gramEnd"/>
+      <w:r>
+        <w:rPr>
+          <w:rFonts w:ascii="Segoe UI Emoji" w:eastAsia="Times New Roman" w:hAnsi="Segoe UI Emoji" w:cs="Segoe UI Emoji"/>
+          <w:kern w:val="0"/>
+          <w:sz w:val="20"/>
+          <w:szCs w:val="20"/>
+          <w:lang w:eastAsia="pt-BR"/>
+          <w14:ligatures w14:val="none"/>
+        </w:rPr>
+        <w:t xml:space="preserve"> de </w:t>
+      </w:r>
+      <w:proofErr w:type="spellStart"/>
+      <w:r>
+        <w:rPr>
+          <w:rFonts w:ascii="Segoe UI Emoji" w:eastAsia="Times New Roman" w:hAnsi="Segoe UI Emoji" w:cs="Segoe UI Emoji"/>
+          <w:kern w:val="0"/>
+          <w:sz w:val="20"/>
+          <w:szCs w:val="20"/>
+          <w:lang w:eastAsia="pt-BR"/>
+          <w14:ligatures w14:val="none"/>
+        </w:rPr>
+        <w:t>Fetch</w:t>
+      </w:r>
+      <w:proofErr w:type="spellEnd"/>
       <w:r>
         <w:rPr>
           <w:rFonts w:ascii="Segoe UI Emoji" w:eastAsia="Times New Roman" w:hAnsi="Segoe UI Emoji" w:cs="Segoe UI Emoji"/>
@@ -2458,29 +3002,18 @@
           <w:lang w:eastAsia="pt-BR"/>
           <w14:ligatures w14:val="none"/>
         </w:rPr>
-        <w:t xml:space="preserve">2kB, </w:t>
-      </w:r>
-      <w:r>
-        <w:rPr>
-          <w:rFonts w:ascii="Consolas" w:eastAsia="Times New Roman" w:hAnsi="Consolas" w:cs="Times New Roman"/>
-          <w:kern w:val="0"/>
-          <w:sz w:val="20"/>
-          <w:szCs w:val="20"/>
-          <w:lang w:eastAsia="pt-BR"/>
-          <w14:ligatures w14:val="none"/>
-        </w:rPr>
-        <w:t>4kB, 8k</w:t>
-      </w:r>
-      <w:r>
-        <w:rPr>
-          <w:rFonts w:ascii="Consolas" w:eastAsia="Times New Roman" w:hAnsi="Consolas" w:cs="Times New Roman"/>
-          <w:kern w:val="0"/>
-          <w:sz w:val="20"/>
-          <w:szCs w:val="20"/>
-          <w:lang w:eastAsia="pt-BR"/>
-          <w14:ligatures w14:val="none"/>
-        </w:rPr>
-        <w:t>B</w:t>
+        <w:t xml:space="preserve">2, </w:t>
+      </w:r>
+      <w:r>
+        <w:rPr>
+          <w:rFonts w:ascii="Consolas" w:eastAsia="Times New Roman" w:hAnsi="Consolas" w:cs="Times New Roman"/>
+          <w:kern w:val="0"/>
+          <w:sz w:val="20"/>
+          <w:szCs w:val="20"/>
+          <w:lang w:eastAsia="pt-BR"/>
+          <w14:ligatures w14:val="none"/>
+        </w:rPr>
+        <w:t>4, 8</w:t>
       </w:r>
       <w:r>
         <w:rPr>
@@ -2530,8 +3063,21 @@
           <w:lang w:eastAsia="pt-BR"/>
           <w14:ligatures w14:val="none"/>
         </w:rPr>
-        <w:t>Tamanho do Buffer de Fetch</w:t>
-      </w:r>
+        <w:t xml:space="preserve">Tamanho do Buffer de </w:t>
+      </w:r>
+      <w:proofErr w:type="spellStart"/>
+      <w:r>
+        <w:rPr>
+          <w:rFonts w:ascii="Segoe UI Emoji" w:eastAsia="Times New Roman" w:hAnsi="Segoe UI Emoji" w:cs="Segoe UI Emoji"/>
+          <w:kern w:val="0"/>
+          <w:sz w:val="20"/>
+          <w:szCs w:val="20"/>
+          <w:lang w:eastAsia="pt-BR"/>
+          <w14:ligatures w14:val="none"/>
+        </w:rPr>
+        <w:t>Fetch</w:t>
+      </w:r>
+      <w:proofErr w:type="spellEnd"/>
       <w:r>
         <w:rPr>
           <w:rFonts w:ascii="Consolas" w:eastAsia="Times New Roman" w:hAnsi="Consolas" w:cs="Times New Roman"/>
@@ -2618,7 +3164,29 @@
           <w:lang w:eastAsia="pt-BR"/>
           <w14:ligatures w14:val="none"/>
         </w:rPr>
-        <w:t>, 64 bytes</w:t>
+        <w:t>, 64</w:t>
+      </w:r>
+      <w:r>
+        <w:rPr>
+          <w:rFonts w:ascii="Consolas" w:eastAsia="Times New Roman" w:hAnsi="Consolas" w:cs="Times New Roman"/>
+          <w:kern w:val="0"/>
+          <w:sz w:val="20"/>
+          <w:szCs w:val="20"/>
+          <w:lang w:eastAsia="pt-BR"/>
+          <w14:ligatures w14:val="none"/>
+        </w:rPr>
+        <w:t xml:space="preserve"> </w:t>
+      </w:r>
+      <w:r>
+        <w:rPr>
+          <w:rFonts w:ascii="Consolas" w:eastAsia="Times New Roman" w:hAnsi="Consolas" w:cs="Times New Roman"/>
+          <w:kern w:val="0"/>
+          <w:sz w:val="20"/>
+          <w:szCs w:val="20"/>
+          <w:lang w:eastAsia="pt-BR"/>
+          <w14:ligatures w14:val="none"/>
+        </w:rPr>
+        <w:t>bytes</w:t>
       </w:r>
       <w:r>
         <w:rPr>
@@ -2644,28 +3212,30 @@
           <w:kern w:val="0"/>
           <w:sz w:val="20"/>
           <w:szCs w:val="20"/>
-          <w:lang w:val="en-US" w:eastAsia="pt-BR"/>
-          <w14:ligatures w14:val="none"/>
-        </w:rPr>
-      </w:pPr>
-      <w:r>
-        <w:rPr>
-          <w:rFonts w:ascii="Consolas" w:eastAsia="Times New Roman" w:hAnsi="Consolas" w:cs="Times New Roman"/>
-          <w:kern w:val="0"/>
-          <w:sz w:val="20"/>
-          <w:szCs w:val="20"/>
-          <w:lang w:val="en-US" w:eastAsia="pt-BR"/>
+          <w:lang w:eastAsia="pt-BR"/>
+          <w14:ligatures w14:val="none"/>
+        </w:rPr>
+      </w:pPr>
+      <w:proofErr w:type="spellStart"/>
+      <w:r>
+        <w:rPr>
+          <w:rFonts w:ascii="Consolas" w:eastAsia="Times New Roman" w:hAnsi="Consolas" w:cs="Times New Roman"/>
+          <w:kern w:val="0"/>
+          <w:sz w:val="20"/>
+          <w:szCs w:val="20"/>
+          <w:lang w:eastAsia="pt-BR"/>
           <w14:ligatures w14:val="none"/>
         </w:rPr>
         <w:t>Associat</w:t>
       </w:r>
-      <w:r>
-        <w:rPr>
-          <w:rFonts w:ascii="Consolas" w:eastAsia="Times New Roman" w:hAnsi="Consolas" w:cs="Times New Roman"/>
-          <w:kern w:val="0"/>
-          <w:sz w:val="20"/>
-          <w:szCs w:val="20"/>
-          <w:lang w:val="en-US" w:eastAsia="pt-BR"/>
+      <w:proofErr w:type="spellEnd"/>
+      <w:r>
+        <w:rPr>
+          <w:rFonts w:ascii="Consolas" w:eastAsia="Times New Roman" w:hAnsi="Consolas" w:cs="Times New Roman"/>
+          <w:kern w:val="0"/>
+          <w:sz w:val="20"/>
+          <w:szCs w:val="20"/>
+          <w:lang w:eastAsia="pt-BR"/>
           <w14:ligatures w14:val="none"/>
         </w:rPr>
         <w:t>.</w:t>
@@ -2676,18 +3246,42 @@
           <w:kern w:val="0"/>
           <w:sz w:val="20"/>
           <w:szCs w:val="20"/>
-          <w:lang w:val="en-US" w:eastAsia="pt-BR"/>
-          <w14:ligatures w14:val="none"/>
-        </w:rPr>
-        <w:t xml:space="preserve"> da L1 variando</w:t>
-      </w:r>
-      <w:r>
-        <w:rPr>
-          <w:rFonts w:ascii="Consolas" w:eastAsia="Times New Roman" w:hAnsi="Consolas" w:cs="Times New Roman"/>
-          <w:kern w:val="0"/>
-          <w:sz w:val="20"/>
-          <w:szCs w:val="20"/>
-          <w:lang w:val="en-US" w:eastAsia="pt-BR"/>
+          <w:lang w:eastAsia="pt-BR"/>
+          <w14:ligatures w14:val="none"/>
+        </w:rPr>
+        <w:t xml:space="preserve"> </w:t>
+      </w:r>
+      <w:proofErr w:type="spellStart"/>
+      <w:r>
+        <w:rPr>
+          <w:rFonts w:ascii="Consolas" w:eastAsia="Times New Roman" w:hAnsi="Consolas" w:cs="Times New Roman"/>
+          <w:kern w:val="0"/>
+          <w:sz w:val="20"/>
+          <w:szCs w:val="20"/>
+          <w:lang w:eastAsia="pt-BR"/>
+          <w14:ligatures w14:val="none"/>
+        </w:rPr>
+        <w:t>da</w:t>
+      </w:r>
+      <w:proofErr w:type="spellEnd"/>
+      <w:r>
+        <w:rPr>
+          <w:rFonts w:ascii="Consolas" w:eastAsia="Times New Roman" w:hAnsi="Consolas" w:cs="Times New Roman"/>
+          <w:kern w:val="0"/>
+          <w:sz w:val="20"/>
+          <w:szCs w:val="20"/>
+          <w:lang w:eastAsia="pt-BR"/>
+          <w14:ligatures w14:val="none"/>
+        </w:rPr>
+        <w:t xml:space="preserve"> L1 variando</w:t>
+      </w:r>
+      <w:r>
+        <w:rPr>
+          <w:rFonts w:ascii="Consolas" w:eastAsia="Times New Roman" w:hAnsi="Consolas" w:cs="Times New Roman"/>
+          <w:kern w:val="0"/>
+          <w:sz w:val="20"/>
+          <w:szCs w:val="20"/>
+          <w:lang w:eastAsia="pt-BR"/>
           <w14:ligatures w14:val="none"/>
         </w:rPr>
         <w:t xml:space="preserve"> (</w:t>
@@ -2698,29 +3292,18 @@
           <w:kern w:val="0"/>
           <w:sz w:val="20"/>
           <w:szCs w:val="20"/>
-          <w:lang w:val="en-US" w:eastAsia="pt-BR"/>
-          <w14:ligatures w14:val="none"/>
-        </w:rPr>
-        <w:t>1</w:t>
-      </w:r>
-      <w:r>
-        <w:rPr>
-          <w:rFonts w:ascii="Consolas" w:eastAsia="Times New Roman" w:hAnsi="Consolas" w:cs="Times New Roman"/>
-          <w:kern w:val="0"/>
-          <w:sz w:val="20"/>
-          <w:szCs w:val="20"/>
-          <w:lang w:val="en-US" w:eastAsia="pt-BR"/>
-          <w14:ligatures w14:val="none"/>
-        </w:rPr>
-        <w:t xml:space="preserve">-way, </w:t>
-      </w:r>
-      <w:r>
-        <w:rPr>
-          <w:rFonts w:ascii="Consolas" w:eastAsia="Times New Roman" w:hAnsi="Consolas" w:cs="Times New Roman"/>
-          <w:kern w:val="0"/>
-          <w:sz w:val="20"/>
-          <w:szCs w:val="20"/>
-          <w:lang w:val="en-US" w:eastAsia="pt-BR"/>
+          <w:lang w:eastAsia="pt-BR"/>
+          <w14:ligatures w14:val="none"/>
+        </w:rPr>
+        <w:t xml:space="preserve">1, </w:t>
+      </w:r>
+      <w:r>
+        <w:rPr>
+          <w:rFonts w:ascii="Consolas" w:eastAsia="Times New Roman" w:hAnsi="Consolas" w:cs="Times New Roman"/>
+          <w:kern w:val="0"/>
+          <w:sz w:val="20"/>
+          <w:szCs w:val="20"/>
+          <w:lang w:eastAsia="pt-BR"/>
           <w14:ligatures w14:val="none"/>
         </w:rPr>
         <w:t>2</w:t>
@@ -2731,18 +3314,18 @@
           <w:kern w:val="0"/>
           <w:sz w:val="20"/>
           <w:szCs w:val="20"/>
-          <w:lang w:val="en-US" w:eastAsia="pt-BR"/>
-          <w14:ligatures w14:val="none"/>
-        </w:rPr>
-        <w:t xml:space="preserve">-way, </w:t>
-      </w:r>
-      <w:r>
-        <w:rPr>
-          <w:rFonts w:ascii="Consolas" w:eastAsia="Times New Roman" w:hAnsi="Consolas" w:cs="Times New Roman"/>
-          <w:kern w:val="0"/>
-          <w:sz w:val="20"/>
-          <w:szCs w:val="20"/>
-          <w:lang w:val="en-US" w:eastAsia="pt-BR"/>
+          <w:lang w:eastAsia="pt-BR"/>
+          <w14:ligatures w14:val="none"/>
+        </w:rPr>
+        <w:t xml:space="preserve">, </w:t>
+      </w:r>
+      <w:r>
+        <w:rPr>
+          <w:rFonts w:ascii="Consolas" w:eastAsia="Times New Roman" w:hAnsi="Consolas" w:cs="Times New Roman"/>
+          <w:kern w:val="0"/>
+          <w:sz w:val="20"/>
+          <w:szCs w:val="20"/>
+          <w:lang w:eastAsia="pt-BR"/>
           <w14:ligatures w14:val="none"/>
         </w:rPr>
         <w:t>4</w:t>
@@ -2753,7 +3336,51 @@
           <w:kern w:val="0"/>
           <w:sz w:val="20"/>
           <w:szCs w:val="20"/>
-          <w:lang w:val="en-US" w:eastAsia="pt-BR"/>
+          <w:lang w:eastAsia="pt-BR"/>
+          <w14:ligatures w14:val="none"/>
+        </w:rPr>
+        <w:t xml:space="preserve">, </w:t>
+      </w:r>
+      <w:r>
+        <w:rPr>
+          <w:rFonts w:ascii="Consolas" w:eastAsia="Times New Roman" w:hAnsi="Consolas" w:cs="Times New Roman"/>
+          <w:kern w:val="0"/>
+          <w:sz w:val="20"/>
+          <w:szCs w:val="20"/>
+          <w:lang w:eastAsia="pt-BR"/>
+          <w14:ligatures w14:val="none"/>
+        </w:rPr>
+        <w:t>8</w:t>
+      </w:r>
+      <w:r>
+        <w:rPr>
+          <w:rFonts w:ascii="Consolas" w:eastAsia="Times New Roman" w:hAnsi="Consolas" w:cs="Times New Roman"/>
+          <w:kern w:val="0"/>
+          <w:sz w:val="20"/>
+          <w:szCs w:val="20"/>
+          <w:lang w:eastAsia="pt-BR"/>
+          <w14:ligatures w14:val="none"/>
+        </w:rPr>
+        <w:t xml:space="preserve">, </w:t>
+      </w:r>
+      <w:r>
+        <w:rPr>
+          <w:rFonts w:ascii="Consolas" w:eastAsia="Times New Roman" w:hAnsi="Consolas" w:cs="Times New Roman"/>
+          <w:kern w:val="0"/>
+          <w:sz w:val="20"/>
+          <w:szCs w:val="20"/>
+          <w:lang w:eastAsia="pt-BR"/>
+          <w14:ligatures w14:val="none"/>
+        </w:rPr>
+        <w:t>16</w:t>
+      </w:r>
+      <w:r>
+        <w:rPr>
+          <w:rFonts w:ascii="Consolas" w:eastAsia="Times New Roman" w:hAnsi="Consolas" w:cs="Times New Roman"/>
+          <w:kern w:val="0"/>
+          <w:sz w:val="20"/>
+          <w:szCs w:val="20"/>
+          <w:lang w:eastAsia="pt-BR"/>
           <w14:ligatures w14:val="none"/>
         </w:rPr>
         <w:t>-way</w:t>
@@ -2764,18 +3391,7 @@
           <w:kern w:val="0"/>
           <w:sz w:val="20"/>
           <w:szCs w:val="20"/>
-          <w:lang w:val="en-US" w:eastAsia="pt-BR"/>
-          <w14:ligatures w14:val="none"/>
-        </w:rPr>
-        <w:t>, 8-way</w:t>
-      </w:r>
-      <w:r>
-        <w:rPr>
-          <w:rFonts w:ascii="Consolas" w:eastAsia="Times New Roman" w:hAnsi="Consolas" w:cs="Times New Roman"/>
-          <w:kern w:val="0"/>
-          <w:sz w:val="20"/>
-          <w:szCs w:val="20"/>
-          <w:lang w:val="en-US" w:eastAsia="pt-BR"/>
+          <w:lang w:eastAsia="pt-BR"/>
           <w14:ligatures w14:val="none"/>
         </w:rPr>
         <w:t>)</w:t>

</xml_diff>